<commit_message>
added more information on Q2
added more information on Q2
</commit_message>
<xml_diff>
--- a/CA2/CA2_Sep_2020_Autum_ML_DA_10521647.docx
+++ b/CA2/CA2_Sep_2020_Autum_ML_DA_10521647.docx
@@ -655,21 +655,12 @@
           <w:szCs w:val="24"/>
         </w:rPr>
       </w:pPr>
-      <w:proofErr w:type="spellStart"/>
-      <w:r>
-        <w:rPr>
-          <w:sz w:val="24"/>
-          <w:szCs w:val="24"/>
-        </w:rPr>
-        <w:t>Cavello</w:t>
-      </w:r>
-      <w:proofErr w:type="spellEnd"/>
-      <w:r>
-        <w:rPr>
-          <w:sz w:val="24"/>
-          <w:szCs w:val="24"/>
-        </w:rPr>
-        <w:t xml:space="preserve">, M. (2020) ‘How to See the Bigger Picture with Data Sampling’, Learning Hub. Available at: </w:t>
+      <w:r>
+        <w:rPr>
+          <w:sz w:val="24"/>
+          <w:szCs w:val="24"/>
+        </w:rPr>
+        <w:t xml:space="preserve">Cavello, M. (2020) ‘How to See the Bigger Picture with Data Sampling’, Learning Hub. Available at: </w:t>
       </w:r>
       <w:hyperlink r:id="rId7" w:anchor=":~:text=What%20is%20data%20sampling%3F,often%20it%20should%20be%20collected" w:history="1">
         <w:r>
@@ -797,21 +788,12 @@
           <w:szCs w:val="24"/>
         </w:rPr>
       </w:pPr>
-      <w:proofErr w:type="spellStart"/>
-      <w:r>
-        <w:rPr>
-          <w:sz w:val="24"/>
-          <w:szCs w:val="24"/>
-        </w:rPr>
-        <w:t>Hessing</w:t>
-      </w:r>
-      <w:proofErr w:type="spellEnd"/>
-      <w:r>
-        <w:rPr>
-          <w:sz w:val="24"/>
-          <w:szCs w:val="24"/>
-        </w:rPr>
-        <w:t xml:space="preserve">, T. (2019) ‘Data Sampling Techniques &amp; Uses’, Six Sigma Study Guide. Available at: </w:t>
+      <w:r>
+        <w:rPr>
+          <w:sz w:val="24"/>
+          <w:szCs w:val="24"/>
+        </w:rPr>
+        <w:t xml:space="preserve">Hessing, T. (2019) ‘Data Sampling Techniques &amp; Uses’, Six Sigma Study Guide. Available at: </w:t>
       </w:r>
       <w:hyperlink r:id="rId10" w:history="1">
         <w:r>
@@ -839,21 +821,12 @@
           <w:szCs w:val="24"/>
         </w:rPr>
       </w:pPr>
-      <w:proofErr w:type="spellStart"/>
-      <w:r>
-        <w:rPr>
-          <w:sz w:val="24"/>
-          <w:szCs w:val="24"/>
-        </w:rPr>
-        <w:t>Akhouri</w:t>
-      </w:r>
-      <w:proofErr w:type="spellEnd"/>
-      <w:r>
-        <w:rPr>
-          <w:sz w:val="24"/>
-          <w:szCs w:val="24"/>
-        </w:rPr>
-        <w:t xml:space="preserve">, A. (2018) ‘Sampling Process’. Available at: </w:t>
+      <w:r>
+        <w:rPr>
+          <w:sz w:val="24"/>
+          <w:szCs w:val="24"/>
+        </w:rPr>
+        <w:t xml:space="preserve">Akhouri, A. (2018) ‘Sampling Process’. Available at: </w:t>
       </w:r>
       <w:hyperlink r:id="rId11" w:history="1">
         <w:r>
@@ -1420,21 +1393,12 @@
           <w:szCs w:val="24"/>
         </w:rPr>
       </w:pPr>
-      <w:proofErr w:type="spellStart"/>
-      <w:r>
-        <w:rPr>
-          <w:sz w:val="24"/>
-          <w:szCs w:val="24"/>
-        </w:rPr>
-        <w:t>Honari</w:t>
-      </w:r>
-      <w:proofErr w:type="spellEnd"/>
-      <w:r>
-        <w:rPr>
-          <w:sz w:val="24"/>
-          <w:szCs w:val="24"/>
-        </w:rPr>
-        <w:t xml:space="preserve">, B. (2020) ‘Decision Tree’, Data Mining. Available at: </w:t>
+      <w:r>
+        <w:rPr>
+          <w:sz w:val="24"/>
+          <w:szCs w:val="24"/>
+        </w:rPr>
+        <w:t xml:space="preserve">Honari, B. (2020) ‘Decision Tree’, Data Mining. Available at: </w:t>
       </w:r>
       <w:hyperlink r:id="rId12" w:history="1">
         <w:r>
@@ -1503,21 +1467,12 @@
           <w:szCs w:val="24"/>
         </w:rPr>
       </w:pPr>
-      <w:proofErr w:type="spellStart"/>
-      <w:r>
-        <w:rPr>
-          <w:sz w:val="24"/>
-          <w:szCs w:val="24"/>
-        </w:rPr>
-        <w:t>Sayad</w:t>
-      </w:r>
-      <w:proofErr w:type="spellEnd"/>
-      <w:r>
-        <w:rPr>
-          <w:sz w:val="24"/>
-          <w:szCs w:val="24"/>
-        </w:rPr>
-        <w:t xml:space="preserve">, S. (2020), ‘Decision Tree – Classification’, An Introduction to Data Science. Available at: </w:t>
+      <w:r>
+        <w:rPr>
+          <w:sz w:val="24"/>
+          <w:szCs w:val="24"/>
+        </w:rPr>
+        <w:t xml:space="preserve">Sayad, S. (2020), ‘Decision Tree – Classification’, An Introduction to Data Science. Available at: </w:t>
       </w:r>
     </w:p>
     <w:p>
@@ -1554,22 +1509,13 @@
           <w:szCs w:val="24"/>
         </w:rPr>
       </w:pPr>
-      <w:proofErr w:type="spellStart"/>
       <w:r>
         <w:rPr>
           <w:sz w:val="24"/>
           <w:szCs w:val="24"/>
         </w:rPr>
         <w:lastRenderedPageBreak/>
-        <w:t>Sujan</w:t>
-      </w:r>
-      <w:proofErr w:type="spellEnd"/>
-      <w:r>
-        <w:rPr>
-          <w:sz w:val="24"/>
-          <w:szCs w:val="24"/>
-        </w:rPr>
-        <w:t xml:space="preserve">, N. (2018) ‘What is Entropy and why Information gain matter in Decision Trees?’, Medium. Available at: </w:t>
+        <w:t xml:space="preserve">Sujan, N. (2018) ‘What is Entropy and why Information gain matter in Decision Trees?’, Medium. Available at: </w:t>
       </w:r>
       <w:hyperlink r:id="rId15" w:history="1">
         <w:r>
@@ -1605,21 +1551,12 @@
           <w:szCs w:val="24"/>
         </w:rPr>
       </w:pPr>
-      <w:proofErr w:type="spellStart"/>
-      <w:r>
-        <w:rPr>
-          <w:sz w:val="24"/>
-          <w:szCs w:val="24"/>
-        </w:rPr>
-        <w:t>Loaiza</w:t>
-      </w:r>
-      <w:proofErr w:type="spellEnd"/>
-      <w:r>
-        <w:rPr>
-          <w:sz w:val="24"/>
-          <w:szCs w:val="24"/>
-        </w:rPr>
-        <w:t xml:space="preserve">, S. (2020), ‘Entropy and Information Gain’, Towards Data Science. Available at: </w:t>
+      <w:r>
+        <w:rPr>
+          <w:sz w:val="24"/>
+          <w:szCs w:val="24"/>
+        </w:rPr>
+        <w:t xml:space="preserve">Loaiza, S. (2020), ‘Entropy and Information Gain’, Towards Data Science. Available at: </w:t>
       </w:r>
       <w:hyperlink r:id="rId16" w:history="1">
         <w:r>
@@ -2101,23 +2038,7 @@
           <w:sz w:val="24"/>
           <w:szCs w:val="24"/>
         </w:rPr>
-        <w:t xml:space="preserve">‘HIERARCHICAL CLUSTERING IN R: THE ESSENTIALS’ (2020). Data </w:t>
-      </w:r>
-      <w:proofErr w:type="spellStart"/>
-      <w:r>
-        <w:rPr>
-          <w:sz w:val="24"/>
-          <w:szCs w:val="24"/>
-        </w:rPr>
-        <w:t>Novia</w:t>
-      </w:r>
-      <w:proofErr w:type="spellEnd"/>
-      <w:r>
-        <w:rPr>
-          <w:sz w:val="24"/>
-          <w:szCs w:val="24"/>
-        </w:rPr>
-        <w:t xml:space="preserve">. Available at: </w:t>
+        <w:t xml:space="preserve">‘HIERARCHICAL CLUSTERING IN R: THE ESSENTIALS’ (2020). Data Novia. Available at: </w:t>
       </w:r>
       <w:hyperlink r:id="rId21" w:history="1">
         <w:r>
@@ -2158,23 +2079,7 @@
           <w:sz w:val="24"/>
           <w:szCs w:val="24"/>
         </w:rPr>
-        <w:t xml:space="preserve">Manning, C., Raghavan, P. and </w:t>
-      </w:r>
-      <w:proofErr w:type="spellStart"/>
-      <w:r>
-        <w:rPr>
-          <w:sz w:val="24"/>
-          <w:szCs w:val="24"/>
-        </w:rPr>
-        <w:t>Schütze</w:t>
-      </w:r>
-      <w:proofErr w:type="spellEnd"/>
-      <w:r>
-        <w:rPr>
-          <w:sz w:val="24"/>
-          <w:szCs w:val="24"/>
-        </w:rPr>
-        <w:t xml:space="preserve">, H. (2008) Introduction to Information Retrieval. Cambridge University Press. Available at: </w:t>
+        <w:t xml:space="preserve">Manning, C., Raghavan, P. and Schütze, H. (2008) Introduction to Information Retrieval. Cambridge University Press. Available at: </w:t>
       </w:r>
       <w:hyperlink r:id="rId22" w:history="1">
         <w:r>
@@ -2210,21 +2115,12 @@
           <w:szCs w:val="24"/>
         </w:rPr>
       </w:pPr>
-      <w:proofErr w:type="spellStart"/>
-      <w:r>
-        <w:rPr>
-          <w:sz w:val="24"/>
-          <w:szCs w:val="24"/>
-        </w:rPr>
-        <w:t>Patlolla</w:t>
-      </w:r>
-      <w:proofErr w:type="spellEnd"/>
-      <w:r>
-        <w:rPr>
-          <w:sz w:val="24"/>
-          <w:szCs w:val="24"/>
-        </w:rPr>
-        <w:t>, C. (2018) ‘Understanding the concept of Hierarchical clustering Technique’, Towards Data Science. Available at:</w:t>
+      <w:r>
+        <w:rPr>
+          <w:sz w:val="24"/>
+          <w:szCs w:val="24"/>
+        </w:rPr>
+        <w:t>Patlolla, C. (2018) ‘Understanding the concept of Hierarchical clustering Technique’, Towards Data Science. Available at:</w:t>
       </w:r>
     </w:p>
     <w:p>
@@ -2714,369 +2610,400 @@
           <w:szCs w:val="24"/>
         </w:rPr>
       </w:pPr>
-    </w:p>
-    <w:p>
-      <w:pPr>
-        <w:spacing w:after="0" w:line="360" w:lineRule="auto"/>
-        <w:jc w:val="both"/>
+      <w:r>
         <w:rPr>
           <w:b/>
           <w:bCs/>
           <w:sz w:val="24"/>
           <w:szCs w:val="24"/>
         </w:rPr>
-      </w:pPr>
-      <w:r>
+        <w:t xml:space="preserve">Classification </w:t>
+      </w:r>
+    </w:p>
+    <w:p>
+      <w:pPr>
+        <w:spacing w:after="0" w:line="360" w:lineRule="auto"/>
+        <w:jc w:val="both"/>
+        <w:rPr>
+          <w:sz w:val="24"/>
+          <w:szCs w:val="24"/>
+        </w:rPr>
+      </w:pPr>
+      <w:r>
+        <w:rPr>
+          <w:sz w:val="24"/>
+          <w:szCs w:val="24"/>
+        </w:rPr>
+        <w:t xml:space="preserve">Classification models are used to predict discrete values, that is, it uses a set of independent variables (that can be categorical or continuous) to </w:t>
+      </w:r>
+      <w:r>
+        <w:rPr>
+          <w:sz w:val="24"/>
+          <w:szCs w:val="24"/>
+        </w:rPr>
+        <w:t xml:space="preserve">the </w:t>
+      </w:r>
+      <w:r>
+        <w:rPr>
+          <w:sz w:val="24"/>
+          <w:szCs w:val="24"/>
+        </w:rPr>
+        <w:t>predict</w:t>
+      </w:r>
+      <w:r>
+        <w:rPr>
+          <w:sz w:val="24"/>
+          <w:szCs w:val="24"/>
+        </w:rPr>
+        <w:t xml:space="preserve"> </w:t>
+      </w:r>
+      <w:r>
+        <w:rPr>
+          <w:sz w:val="24"/>
+          <w:szCs w:val="24"/>
+        </w:rPr>
+        <w:t xml:space="preserve">a </w:t>
+      </w:r>
+      <w:r>
+        <w:rPr>
+          <w:sz w:val="24"/>
+          <w:szCs w:val="24"/>
+        </w:rPr>
+        <w:t>categorical dependent variable [</w:t>
+      </w:r>
+      <w:r>
+        <w:rPr>
+          <w:sz w:val="24"/>
+          <w:szCs w:val="24"/>
+        </w:rPr>
+        <w:t>2</w:t>
+      </w:r>
+      <w:r>
+        <w:rPr>
+          <w:sz w:val="24"/>
+          <w:szCs w:val="24"/>
+        </w:rPr>
+        <w:t>][</w:t>
+      </w:r>
+      <w:r>
+        <w:rPr>
+          <w:sz w:val="24"/>
+          <w:szCs w:val="24"/>
+        </w:rPr>
+        <w:t>3</w:t>
+      </w:r>
+      <w:r>
+        <w:rPr>
+          <w:sz w:val="24"/>
+          <w:szCs w:val="24"/>
+        </w:rPr>
+        <w:t>].</w:t>
+      </w:r>
+      <w:r>
+        <w:rPr>
+          <w:sz w:val="24"/>
+          <w:szCs w:val="24"/>
+        </w:rPr>
+        <w:t xml:space="preserve"> Basically, it will classify the data into two or more categories according to the features available to train the model.</w:t>
+      </w:r>
+      <w:r>
+        <w:rPr>
+          <w:sz w:val="24"/>
+          <w:szCs w:val="24"/>
+        </w:rPr>
+        <w:t xml:space="preserve"> </w:t>
+      </w:r>
+    </w:p>
+    <w:p>
+      <w:pPr>
+        <w:spacing w:after="0" w:line="360" w:lineRule="auto"/>
+        <w:jc w:val="both"/>
+        <w:rPr>
+          <w:sz w:val="24"/>
+          <w:szCs w:val="24"/>
+        </w:rPr>
+      </w:pPr>
+      <w:r>
+        <w:rPr>
+          <w:sz w:val="24"/>
+          <w:szCs w:val="24"/>
+        </w:rPr>
+        <w:t>There are different approaches for classification and, therefore, different type</w:t>
+      </w:r>
+      <w:r>
+        <w:rPr>
+          <w:sz w:val="24"/>
+          <w:szCs w:val="24"/>
+        </w:rPr>
+        <w:t>s</w:t>
+      </w:r>
+      <w:r>
+        <w:rPr>
+          <w:sz w:val="24"/>
+          <w:szCs w:val="24"/>
+        </w:rPr>
+        <w:t xml:space="preserve"> of algorithms that can be used according to the dataset </w:t>
+      </w:r>
+      <w:r>
+        <w:rPr>
+          <w:sz w:val="24"/>
+          <w:szCs w:val="24"/>
+        </w:rPr>
+        <w:t>to be utilised.</w:t>
+      </w:r>
+      <w:r>
+        <w:rPr>
+          <w:sz w:val="24"/>
+          <w:szCs w:val="24"/>
+        </w:rPr>
+        <w:t xml:space="preserve"> On this task, I will use </w:t>
+      </w:r>
+      <w:r>
+        <w:rPr>
+          <w:sz w:val="24"/>
+          <w:szCs w:val="24"/>
+        </w:rPr>
+        <w:t>K-Nearest Neighbour</w:t>
+      </w:r>
+      <w:r>
+        <w:rPr>
+          <w:sz w:val="24"/>
+          <w:szCs w:val="24"/>
+        </w:rPr>
+        <w:t xml:space="preserve"> for classification</w:t>
+      </w:r>
+      <w:r>
+        <w:rPr>
+          <w:sz w:val="24"/>
+          <w:szCs w:val="24"/>
+        </w:rPr>
+        <w:t xml:space="preserve"> as it is simple and one of the </w:t>
+      </w:r>
+      <w:r>
+        <w:rPr>
+          <w:sz w:val="24"/>
+          <w:szCs w:val="24"/>
+        </w:rPr>
+        <w:t>most used</w:t>
+      </w:r>
+      <w:r>
+        <w:rPr>
+          <w:sz w:val="24"/>
+          <w:szCs w:val="24"/>
+        </w:rPr>
+        <w:t xml:space="preserve"> in machine learning for this purpose.</w:t>
+      </w:r>
+    </w:p>
+    <w:p>
+      <w:pPr>
+        <w:spacing w:after="0" w:line="360" w:lineRule="auto"/>
         <w:rPr>
           <w:b/>
           <w:bCs/>
           <w:sz w:val="24"/>
           <w:szCs w:val="24"/>
         </w:rPr>
-        <w:t xml:space="preserve">Classification </w:t>
-      </w:r>
-    </w:p>
-    <w:p>
-      <w:pPr>
-        <w:spacing w:after="0" w:line="360" w:lineRule="auto"/>
-        <w:jc w:val="both"/>
-        <w:rPr>
-          <w:sz w:val="24"/>
-          <w:szCs w:val="24"/>
-        </w:rPr>
-      </w:pPr>
-      <w:r>
-        <w:rPr>
-          <w:sz w:val="24"/>
-          <w:szCs w:val="24"/>
-        </w:rPr>
-        <w:t xml:space="preserve">Classification models are used to predict discrete values, that is, it uses a set of independent variables (that can be categorical or continuous) to </w:t>
-      </w:r>
-      <w:r>
-        <w:rPr>
-          <w:sz w:val="24"/>
-          <w:szCs w:val="24"/>
-        </w:rPr>
-        <w:t xml:space="preserve">the </w:t>
-      </w:r>
-      <w:r>
-        <w:rPr>
-          <w:sz w:val="24"/>
-          <w:szCs w:val="24"/>
-        </w:rPr>
-        <w:t>predict</w:t>
-      </w:r>
-      <w:r>
-        <w:rPr>
-          <w:sz w:val="24"/>
-          <w:szCs w:val="24"/>
-        </w:rPr>
-        <w:t xml:space="preserve"> categorical dependent variable [</w:t>
-      </w:r>
-      <w:r>
-        <w:rPr>
-          <w:sz w:val="24"/>
-          <w:szCs w:val="24"/>
-        </w:rPr>
-        <w:t>2</w:t>
-      </w:r>
-      <w:r>
-        <w:rPr>
-          <w:sz w:val="24"/>
-          <w:szCs w:val="24"/>
-        </w:rPr>
-        <w:t>][</w:t>
-      </w:r>
-      <w:r>
-        <w:rPr>
-          <w:sz w:val="24"/>
-          <w:szCs w:val="24"/>
-        </w:rPr>
-        <w:t>3</w:t>
-      </w:r>
-      <w:r>
-        <w:rPr>
-          <w:sz w:val="24"/>
-          <w:szCs w:val="24"/>
-        </w:rPr>
-        <w:t>].</w:t>
-      </w:r>
-      <w:r>
-        <w:rPr>
-          <w:sz w:val="24"/>
-          <w:szCs w:val="24"/>
-        </w:rPr>
-        <w:t xml:space="preserve"> Basically, it will classify the data into two or more categories according to the features available to train the model.</w:t>
-      </w:r>
-      <w:r>
-        <w:rPr>
-          <w:sz w:val="24"/>
-          <w:szCs w:val="24"/>
-        </w:rPr>
-        <w:t xml:space="preserve"> </w:t>
-      </w:r>
-    </w:p>
-    <w:p>
-      <w:pPr>
-        <w:spacing w:after="0" w:line="360" w:lineRule="auto"/>
-        <w:jc w:val="both"/>
-        <w:rPr>
-          <w:sz w:val="24"/>
-          <w:szCs w:val="24"/>
-        </w:rPr>
-      </w:pPr>
-      <w:r>
-        <w:rPr>
-          <w:sz w:val="24"/>
-          <w:szCs w:val="24"/>
-        </w:rPr>
-        <w:t>There are different approaches for classification and, therefore, different type</w:t>
-      </w:r>
-      <w:r>
-        <w:rPr>
-          <w:sz w:val="24"/>
-          <w:szCs w:val="24"/>
-        </w:rPr>
-        <w:t>s</w:t>
-      </w:r>
-      <w:r>
-        <w:rPr>
-          <w:sz w:val="24"/>
-          <w:szCs w:val="24"/>
-        </w:rPr>
-        <w:t xml:space="preserve"> of algorithms that can be used according to the dataset </w:t>
-      </w:r>
-      <w:r>
-        <w:rPr>
-          <w:sz w:val="24"/>
-          <w:szCs w:val="24"/>
-        </w:rPr>
-        <w:t>to be utilised.</w:t>
-      </w:r>
-    </w:p>
-    <w:p>
-      <w:pPr>
-        <w:spacing w:after="0" w:line="360" w:lineRule="auto"/>
-        <w:rPr>
-          <w:sz w:val="24"/>
-          <w:szCs w:val="24"/>
-        </w:rPr>
-      </w:pPr>
-    </w:p>
-    <w:p>
-      <w:pPr>
-        <w:spacing w:after="0" w:line="360" w:lineRule="auto"/>
+      </w:pPr>
+      <w:r>
         <w:rPr>
           <w:b/>
           <w:bCs/>
           <w:sz w:val="24"/>
           <w:szCs w:val="24"/>
         </w:rPr>
-      </w:pPr>
-      <w:r>
+        <w:t>KNN algorithm</w:t>
+      </w:r>
+    </w:p>
+    <w:p>
+      <w:pPr>
+        <w:spacing w:after="0" w:line="360" w:lineRule="auto"/>
+        <w:jc w:val="both"/>
+        <w:rPr>
+          <w:sz w:val="24"/>
+          <w:szCs w:val="24"/>
+        </w:rPr>
+      </w:pPr>
+      <w:r>
+        <w:rPr>
+          <w:sz w:val="24"/>
+          <w:szCs w:val="24"/>
+        </w:rPr>
+        <w:t xml:space="preserve">K-Nearest Neighbour algorithm </w:t>
+      </w:r>
+      <w:r>
+        <w:rPr>
+          <w:sz w:val="24"/>
+          <w:szCs w:val="24"/>
+        </w:rPr>
+        <w:t>is one of the predictive supervised learning methods applied in machine learning for classification.</w:t>
+      </w:r>
+      <w:r>
+        <w:rPr>
+          <w:sz w:val="24"/>
+          <w:szCs w:val="24"/>
+        </w:rPr>
+        <w:t xml:space="preserve"> It is a simple algorithm and also called as </w:t>
+      </w:r>
+      <w:r>
+        <w:rPr>
+          <w:sz w:val="24"/>
+          <w:szCs w:val="24"/>
+        </w:rPr>
+        <w:t xml:space="preserve">a </w:t>
+      </w:r>
+      <w:r>
+        <w:rPr>
+          <w:sz w:val="24"/>
+          <w:szCs w:val="24"/>
+        </w:rPr>
+        <w:t xml:space="preserve">lazy learner as it actually does not learn from the training dataset and stores a model that will be applied to classify any </w:t>
+      </w:r>
+      <w:r>
+        <w:rPr>
+          <w:sz w:val="24"/>
+          <w:szCs w:val="24"/>
+        </w:rPr>
+        <w:t xml:space="preserve">new </w:t>
+      </w:r>
+      <w:r>
+        <w:rPr>
+          <w:sz w:val="24"/>
+          <w:szCs w:val="24"/>
+        </w:rPr>
+        <w:t xml:space="preserve">data, instead it uses the </w:t>
+      </w:r>
+      <w:r>
+        <w:rPr>
+          <w:sz w:val="24"/>
+          <w:szCs w:val="24"/>
+        </w:rPr>
+        <w:t>training set to compare any new data to similar data points</w:t>
+      </w:r>
+      <w:r>
+        <w:rPr>
+          <w:sz w:val="24"/>
+          <w:szCs w:val="24"/>
+        </w:rPr>
+        <w:t xml:space="preserve"> and the</w:t>
+      </w:r>
+      <w:r>
+        <w:rPr>
+          <w:sz w:val="24"/>
+          <w:szCs w:val="24"/>
+        </w:rPr>
+        <w:t>n</w:t>
+      </w:r>
+      <w:r>
+        <w:rPr>
+          <w:sz w:val="24"/>
+          <w:szCs w:val="24"/>
+        </w:rPr>
+        <w:t xml:space="preserve"> allocate the new data to the most similar category</w:t>
+      </w:r>
+      <w:r>
+        <w:rPr>
+          <w:sz w:val="24"/>
+          <w:szCs w:val="24"/>
+        </w:rPr>
+        <w:t xml:space="preserve"> </w:t>
+      </w:r>
+      <w:r>
+        <w:rPr>
+          <w:sz w:val="24"/>
+          <w:szCs w:val="24"/>
+        </w:rPr>
+        <w:t>[6]</w:t>
+      </w:r>
+      <w:r>
+        <w:rPr>
+          <w:sz w:val="24"/>
+          <w:szCs w:val="24"/>
+        </w:rPr>
+        <w:t>[7][8]</w:t>
+      </w:r>
+      <w:r>
+        <w:rPr>
+          <w:sz w:val="24"/>
+          <w:szCs w:val="24"/>
+        </w:rPr>
+        <w:t>.</w:t>
+      </w:r>
+      <w:r>
+        <w:rPr>
+          <w:sz w:val="24"/>
+          <w:szCs w:val="24"/>
+        </w:rPr>
+        <w:t xml:space="preserve"> For this reason, it falls into the category of n</w:t>
+      </w:r>
+      <w:r>
+        <w:rPr>
+          <w:sz w:val="24"/>
+          <w:szCs w:val="24"/>
+        </w:rPr>
+        <w:t>on-parametric models</w:t>
+      </w:r>
+      <w:r>
+        <w:rPr>
+          <w:sz w:val="24"/>
+          <w:szCs w:val="24"/>
+        </w:rPr>
+        <w:t xml:space="preserve">, which </w:t>
+      </w:r>
+      <w:r>
+        <w:rPr>
+          <w:sz w:val="24"/>
+          <w:szCs w:val="24"/>
+        </w:rPr>
+        <w:t>do not make strong assumptions</w:t>
+      </w:r>
+      <w:r>
+        <w:rPr>
+          <w:sz w:val="24"/>
+          <w:szCs w:val="24"/>
+        </w:rPr>
+        <w:t>,</w:t>
+      </w:r>
+      <w:r>
+        <w:rPr>
+          <w:sz w:val="24"/>
+          <w:szCs w:val="24"/>
+        </w:rPr>
+        <w:t xml:space="preserve"> as they are free to form any function form but require more data for training</w:t>
+      </w:r>
+      <w:r>
+        <w:rPr>
+          <w:sz w:val="24"/>
+          <w:szCs w:val="24"/>
+        </w:rPr>
+        <w:t xml:space="preserve"> [9]</w:t>
+      </w:r>
+      <w:r>
+        <w:rPr>
+          <w:sz w:val="24"/>
+          <w:szCs w:val="24"/>
+        </w:rPr>
+        <w:t xml:space="preserve"> and also will not suit well for real time predictions.</w:t>
+      </w:r>
+    </w:p>
+    <w:p>
+      <w:pPr>
+        <w:spacing w:after="0" w:line="360" w:lineRule="auto"/>
         <w:rPr>
           <w:b/>
           <w:bCs/>
           <w:sz w:val="24"/>
           <w:szCs w:val="24"/>
         </w:rPr>
-        <w:t>KNN algorithm</w:t>
-      </w:r>
-    </w:p>
-    <w:p>
-      <w:pPr>
-        <w:spacing w:after="0" w:line="360" w:lineRule="auto"/>
-        <w:jc w:val="both"/>
-        <w:rPr>
-          <w:sz w:val="24"/>
-          <w:szCs w:val="24"/>
-        </w:rPr>
-      </w:pPr>
-      <w:r>
-        <w:rPr>
-          <w:sz w:val="24"/>
-          <w:szCs w:val="24"/>
-        </w:rPr>
-        <w:t xml:space="preserve">K-Nearest Neighbour algorithm </w:t>
-      </w:r>
-      <w:r>
-        <w:rPr>
-          <w:sz w:val="24"/>
-          <w:szCs w:val="24"/>
-        </w:rPr>
-        <w:t>is one of the predictive supervised learning methods applied in machine learning for classification.</w:t>
-      </w:r>
-      <w:r>
-        <w:rPr>
-          <w:sz w:val="24"/>
-          <w:szCs w:val="24"/>
-        </w:rPr>
-        <w:t xml:space="preserve"> It is a simple algorithm and also called as </w:t>
-      </w:r>
-      <w:r>
-        <w:rPr>
-          <w:sz w:val="24"/>
-          <w:szCs w:val="24"/>
-        </w:rPr>
-        <w:t xml:space="preserve">a </w:t>
-      </w:r>
-      <w:r>
-        <w:rPr>
-          <w:sz w:val="24"/>
-          <w:szCs w:val="24"/>
-        </w:rPr>
-        <w:t xml:space="preserve">lazy learner as it actually does not learn from the training dataset and stores a model that will be applied to classify any </w:t>
-      </w:r>
-      <w:r>
-        <w:rPr>
-          <w:sz w:val="24"/>
-          <w:szCs w:val="24"/>
-        </w:rPr>
-        <w:t xml:space="preserve">new </w:t>
-      </w:r>
-      <w:r>
-        <w:rPr>
-          <w:sz w:val="24"/>
-          <w:szCs w:val="24"/>
-        </w:rPr>
-        <w:t xml:space="preserve">data, instead it uses the </w:t>
-      </w:r>
-      <w:r>
-        <w:rPr>
-          <w:sz w:val="24"/>
-          <w:szCs w:val="24"/>
-        </w:rPr>
-        <w:t>training set to compare any new data to similar data points</w:t>
-      </w:r>
-      <w:r>
-        <w:rPr>
-          <w:sz w:val="24"/>
-          <w:szCs w:val="24"/>
-        </w:rPr>
-        <w:t xml:space="preserve"> and the</w:t>
-      </w:r>
-      <w:r>
-        <w:rPr>
-          <w:sz w:val="24"/>
-          <w:szCs w:val="24"/>
-        </w:rPr>
-        <w:t>n</w:t>
-      </w:r>
-      <w:r>
-        <w:rPr>
-          <w:sz w:val="24"/>
-          <w:szCs w:val="24"/>
-        </w:rPr>
-        <w:t xml:space="preserve"> allocate the new data to the most similar category</w:t>
-      </w:r>
-      <w:r>
-        <w:rPr>
-          <w:sz w:val="24"/>
-          <w:szCs w:val="24"/>
-        </w:rPr>
-        <w:t xml:space="preserve"> </w:t>
-      </w:r>
-      <w:r>
-        <w:rPr>
-          <w:sz w:val="24"/>
-          <w:szCs w:val="24"/>
-        </w:rPr>
-        <w:t>[6]</w:t>
-      </w:r>
-      <w:r>
-        <w:rPr>
-          <w:sz w:val="24"/>
-          <w:szCs w:val="24"/>
-        </w:rPr>
-        <w:t>[7][8]</w:t>
-      </w:r>
-      <w:r>
-        <w:rPr>
-          <w:sz w:val="24"/>
-          <w:szCs w:val="24"/>
-        </w:rPr>
-        <w:t>.</w:t>
-      </w:r>
-      <w:r>
-        <w:rPr>
-          <w:sz w:val="24"/>
-          <w:szCs w:val="24"/>
-        </w:rPr>
-        <w:t xml:space="preserve"> For this reason, it falls into the category of n</w:t>
-      </w:r>
-      <w:r>
-        <w:rPr>
-          <w:sz w:val="24"/>
-          <w:szCs w:val="24"/>
-        </w:rPr>
-        <w:t>on-parametric models</w:t>
-      </w:r>
-      <w:r>
-        <w:rPr>
-          <w:sz w:val="24"/>
-          <w:szCs w:val="24"/>
-        </w:rPr>
-        <w:t xml:space="preserve">, which </w:t>
-      </w:r>
-      <w:r>
-        <w:rPr>
-          <w:sz w:val="24"/>
-          <w:szCs w:val="24"/>
-        </w:rPr>
-        <w:t>do not make strong assumptions as they are free to form any function form but require more data for training</w:t>
-      </w:r>
-      <w:r>
-        <w:rPr>
-          <w:sz w:val="24"/>
-          <w:szCs w:val="24"/>
-        </w:rPr>
-        <w:t xml:space="preserve"> [9]</w:t>
-      </w:r>
-      <w:r>
-        <w:rPr>
-          <w:sz w:val="24"/>
-          <w:szCs w:val="24"/>
-        </w:rPr>
-        <w:t xml:space="preserve"> and also will not suit well for real time predictions.</w:t>
-      </w:r>
-    </w:p>
-    <w:p>
-      <w:pPr>
-        <w:spacing w:after="0" w:line="360" w:lineRule="auto"/>
-        <w:jc w:val="both"/>
-        <w:rPr>
-          <w:sz w:val="24"/>
-          <w:szCs w:val="24"/>
-        </w:rPr>
-      </w:pPr>
-      <w:r>
-        <w:rPr>
-          <w:sz w:val="24"/>
-          <w:szCs w:val="24"/>
-          <w:highlight w:val="yellow"/>
-        </w:rPr>
-        <w:t>Why this algorithm was chosen?</w:t>
-      </w:r>
-    </w:p>
-    <w:p>
-      <w:pPr>
-        <w:spacing w:after="0" w:line="360" w:lineRule="auto"/>
-        <w:rPr>
-          <w:sz w:val="24"/>
-          <w:szCs w:val="24"/>
-        </w:rPr>
-      </w:pPr>
-    </w:p>
-    <w:p>
-      <w:pPr>
-        <w:spacing w:after="0" w:line="360" w:lineRule="auto"/>
+      </w:pPr>
+      <w:r>
         <w:rPr>
           <w:b/>
           <w:bCs/>
           <w:sz w:val="24"/>
           <w:szCs w:val="24"/>
         </w:rPr>
-      </w:pPr>
+        <w:t xml:space="preserve">About the </w:t>
+      </w:r>
       <w:r>
         <w:rPr>
           <w:b/>
@@ -3084,7 +3011,7 @@
           <w:sz w:val="24"/>
           <w:szCs w:val="24"/>
         </w:rPr>
-        <w:t>Dataset chosen</w:t>
+        <w:t>d</w:t>
       </w:r>
       <w:r>
         <w:rPr>
@@ -3093,6 +3020,15 @@
           <w:sz w:val="24"/>
           <w:szCs w:val="24"/>
         </w:rPr>
+        <w:t>ataset chosen</w:t>
+      </w:r>
+      <w:r>
+        <w:rPr>
+          <w:b/>
+          <w:bCs/>
+          <w:sz w:val="24"/>
+          <w:szCs w:val="24"/>
+        </w:rPr>
         <w:t xml:space="preserve"> for classification</w:t>
       </w:r>
     </w:p>
@@ -3100,10 +3036,691 @@
       <w:pPr>
         <w:spacing w:after="0" w:line="360" w:lineRule="auto"/>
         <w:rPr>
+          <w:rFonts w:cstheme="minorHAnsi"/>
+          <w:sz w:val="24"/>
+          <w:szCs w:val="24"/>
+          <w:shd w:val="clear" w:color="auto" w:fill="FFFFFF"/>
+        </w:rPr>
+      </w:pPr>
+      <w:r>
+        <w:rPr>
+          <w:rFonts w:cstheme="minorHAnsi"/>
           <w:i/>
           <w:iCs/>
           <w:sz w:val="24"/>
           <w:szCs w:val="24"/>
+          <w:shd w:val="clear" w:color="auto" w:fill="FFFFFF"/>
+        </w:rPr>
+        <w:t>Why Many Americans Don't Vote</w:t>
+      </w:r>
+      <w:r>
+        <w:rPr>
+          <w:rFonts w:cstheme="minorHAnsi"/>
+          <w:sz w:val="24"/>
+          <w:szCs w:val="24"/>
+          <w:shd w:val="clear" w:color="auto" w:fill="FFFFFF"/>
+        </w:rPr>
+        <w:t xml:space="preserve"> is a survey that aims to map the profile of </w:t>
+      </w:r>
+      <w:r>
+        <w:rPr>
+          <w:rFonts w:cstheme="minorHAnsi"/>
+          <w:sz w:val="24"/>
+          <w:szCs w:val="24"/>
+          <w:shd w:val="clear" w:color="auto" w:fill="FFFFFF"/>
+        </w:rPr>
+        <w:t xml:space="preserve">American voters and non-voters and </w:t>
+      </w:r>
+      <w:r>
+        <w:rPr>
+          <w:rFonts w:cstheme="minorHAnsi"/>
+          <w:sz w:val="24"/>
+          <w:szCs w:val="24"/>
+          <w:shd w:val="clear" w:color="auto" w:fill="FFFFFF"/>
+        </w:rPr>
+        <w:t>understand</w:t>
+      </w:r>
+      <w:r>
+        <w:rPr>
+          <w:rFonts w:cstheme="minorHAnsi"/>
+          <w:sz w:val="24"/>
+          <w:szCs w:val="24"/>
+          <w:shd w:val="clear" w:color="auto" w:fill="FFFFFF"/>
+        </w:rPr>
+        <w:t xml:space="preserve"> what are the main reasons that lead them to cho</w:t>
+      </w:r>
+      <w:r>
+        <w:rPr>
+          <w:rFonts w:cstheme="minorHAnsi"/>
+          <w:sz w:val="24"/>
+          <w:szCs w:val="24"/>
+          <w:shd w:val="clear" w:color="auto" w:fill="FFFFFF"/>
+        </w:rPr>
+        <w:t>ose</w:t>
+      </w:r>
+      <w:r>
+        <w:rPr>
+          <w:rFonts w:cstheme="minorHAnsi"/>
+          <w:sz w:val="24"/>
+          <w:szCs w:val="24"/>
+          <w:shd w:val="clear" w:color="auto" w:fill="FFFFFF"/>
+        </w:rPr>
+        <w:t xml:space="preserve"> </w:t>
+      </w:r>
+      <w:r>
+        <w:rPr>
+          <w:rFonts w:cstheme="minorHAnsi"/>
+          <w:sz w:val="24"/>
+          <w:szCs w:val="24"/>
+          <w:shd w:val="clear" w:color="auto" w:fill="FFFFFF"/>
+        </w:rPr>
+        <w:t>not to vote.</w:t>
+      </w:r>
+      <w:r>
+        <w:rPr>
+          <w:rFonts w:cstheme="minorHAnsi"/>
+          <w:sz w:val="24"/>
+          <w:szCs w:val="24"/>
+          <w:shd w:val="clear" w:color="auto" w:fill="FFFFFF"/>
+        </w:rPr>
+        <w:t xml:space="preserve"> The survey had </w:t>
+      </w:r>
+      <w:r>
+        <w:rPr>
+          <w:rFonts w:cstheme="minorHAnsi"/>
+          <w:sz w:val="24"/>
+          <w:szCs w:val="24"/>
+          <w:shd w:val="clear" w:color="auto" w:fill="FFFFFF"/>
+        </w:rPr>
+        <w:t>8,327</w:t>
+      </w:r>
+      <w:r>
+        <w:rPr>
+          <w:rFonts w:cstheme="minorHAnsi"/>
+          <w:sz w:val="24"/>
+          <w:szCs w:val="24"/>
+          <w:shd w:val="clear" w:color="auto" w:fill="FFFFFF"/>
+        </w:rPr>
+        <w:t xml:space="preserve"> respondents but only nearly 6,000 of them could be used </w:t>
+      </w:r>
+      <w:r>
+        <w:rPr>
+          <w:rFonts w:cstheme="minorHAnsi"/>
+          <w:sz w:val="24"/>
+          <w:szCs w:val="24"/>
+          <w:shd w:val="clear" w:color="auto" w:fill="FFFFFF"/>
+        </w:rPr>
+        <w:t xml:space="preserve">on this analysis by the authors as they were able </w:t>
+      </w:r>
+      <w:r>
+        <w:rPr>
+          <w:rFonts w:cstheme="minorHAnsi"/>
+          <w:sz w:val="24"/>
+          <w:szCs w:val="24"/>
+          <w:shd w:val="clear" w:color="auto" w:fill="FFFFFF"/>
+        </w:rPr>
+        <w:t xml:space="preserve">to match </w:t>
+      </w:r>
+      <w:r>
+        <w:rPr>
+          <w:rFonts w:cstheme="minorHAnsi"/>
+          <w:sz w:val="24"/>
+          <w:szCs w:val="24"/>
+          <w:shd w:val="clear" w:color="auto" w:fill="FFFFFF"/>
+        </w:rPr>
+        <w:t xml:space="preserve">the answer </w:t>
+      </w:r>
+      <w:r>
+        <w:rPr>
+          <w:rFonts w:cstheme="minorHAnsi"/>
+          <w:sz w:val="24"/>
+          <w:szCs w:val="24"/>
+          <w:shd w:val="clear" w:color="auto" w:fill="FFFFFF"/>
+        </w:rPr>
+        <w:t xml:space="preserve">to </w:t>
+      </w:r>
+      <w:r>
+        <w:rPr>
+          <w:rFonts w:cstheme="minorHAnsi"/>
+          <w:sz w:val="24"/>
+          <w:szCs w:val="24"/>
+          <w:shd w:val="clear" w:color="auto" w:fill="FFFFFF"/>
+        </w:rPr>
+        <w:t xml:space="preserve">the respondents </w:t>
+      </w:r>
+      <w:r>
+        <w:rPr>
+          <w:rFonts w:cstheme="minorHAnsi"/>
+          <w:sz w:val="24"/>
+          <w:szCs w:val="24"/>
+          <w:shd w:val="clear" w:color="auto" w:fill="FFFFFF"/>
+        </w:rPr>
+        <w:t>voting history</w:t>
+      </w:r>
+      <w:r>
+        <w:rPr>
+          <w:rFonts w:cstheme="minorHAnsi"/>
+          <w:sz w:val="24"/>
+          <w:szCs w:val="24"/>
+          <w:shd w:val="clear" w:color="auto" w:fill="FFFFFF"/>
+        </w:rPr>
+        <w:t xml:space="preserve"> and, therefore, the respondents were categorized in three main groups</w:t>
+      </w:r>
+      <w:r>
+        <w:rPr>
+          <w:rFonts w:cstheme="minorHAnsi"/>
+          <w:sz w:val="24"/>
+          <w:szCs w:val="24"/>
+          <w:shd w:val="clear" w:color="auto" w:fill="FFFFFF"/>
+        </w:rPr>
+        <w:t xml:space="preserve">: people who </w:t>
+      </w:r>
+      <w:r>
+        <w:rPr>
+          <w:rFonts w:cstheme="minorHAnsi"/>
+          <w:sz w:val="24"/>
+          <w:szCs w:val="24"/>
+          <w:shd w:val="clear" w:color="auto" w:fill="FFFFFF"/>
+        </w:rPr>
+        <w:lastRenderedPageBreak/>
+        <w:t>rarely or never vote, people who sometimes vote and those ones who almost always vote</w:t>
+      </w:r>
+      <w:r>
+        <w:rPr>
+          <w:rFonts w:cstheme="minorHAnsi"/>
+          <w:sz w:val="24"/>
+          <w:szCs w:val="24"/>
+          <w:shd w:val="clear" w:color="auto" w:fill="FFFFFF"/>
+        </w:rPr>
+        <w:t xml:space="preserve"> [1]</w:t>
+      </w:r>
+      <w:r>
+        <w:rPr>
+          <w:rFonts w:cstheme="minorHAnsi"/>
+          <w:sz w:val="24"/>
+          <w:szCs w:val="24"/>
+          <w:shd w:val="clear" w:color="auto" w:fill="FFFFFF"/>
+        </w:rPr>
+        <w:t>.</w:t>
+      </w:r>
+      <w:r>
+        <w:rPr>
+          <w:rFonts w:cstheme="minorHAnsi"/>
+          <w:sz w:val="24"/>
+          <w:szCs w:val="24"/>
+          <w:shd w:val="clear" w:color="auto" w:fill="FFFFFF"/>
+        </w:rPr>
+        <w:t xml:space="preserve"> And that categorization is what the classification algorithm built will try to predict based on a subset of the questions asked.</w:t>
+      </w:r>
+      <w:r>
+        <w:rPr>
+          <w:rFonts w:cstheme="minorHAnsi"/>
+          <w:sz w:val="24"/>
+          <w:szCs w:val="24"/>
+          <w:shd w:val="clear" w:color="auto" w:fill="FFFFFF"/>
+        </w:rPr>
+        <w:t xml:space="preserve"> </w:t>
+      </w:r>
+    </w:p>
+    <w:p>
+      <w:pPr>
+        <w:spacing w:after="0" w:line="360" w:lineRule="auto"/>
+        <w:rPr>
+          <w:b/>
+          <w:bCs/>
+          <w:sz w:val="24"/>
+          <w:szCs w:val="24"/>
+        </w:rPr>
+      </w:pPr>
+      <w:r>
+        <w:rPr>
+          <w:b/>
+          <w:bCs/>
+          <w:sz w:val="24"/>
+          <w:szCs w:val="24"/>
+        </w:rPr>
+        <w:t>Classification algorithm i</w:t>
+      </w:r>
+      <w:r>
+        <w:rPr>
+          <w:b/>
+          <w:bCs/>
+          <w:sz w:val="24"/>
+          <w:szCs w:val="24"/>
+        </w:rPr>
+        <w:t>mplementation</w:t>
+      </w:r>
+    </w:p>
+    <w:p>
+      <w:pPr>
+        <w:spacing w:after="0" w:line="360" w:lineRule="auto"/>
+        <w:rPr>
+          <w:b/>
+          <w:bCs/>
+          <w:sz w:val="24"/>
+          <w:szCs w:val="24"/>
+        </w:rPr>
+      </w:pPr>
+    </w:p>
+    <w:p>
+      <w:pPr>
+        <w:spacing w:after="0" w:line="360" w:lineRule="auto"/>
+        <w:rPr>
+          <w:sz w:val="24"/>
+          <w:szCs w:val="24"/>
+        </w:rPr>
+      </w:pPr>
+    </w:p>
+    <w:p>
+      <w:pPr>
+        <w:spacing w:after="0" w:line="360" w:lineRule="auto"/>
+        <w:rPr>
+          <w:sz w:val="24"/>
+          <w:szCs w:val="24"/>
+        </w:rPr>
+      </w:pPr>
+    </w:p>
+    <w:p>
+      <w:pPr>
+        <w:spacing w:after="0" w:line="360" w:lineRule="auto"/>
+        <w:rPr>
+          <w:b/>
+          <w:bCs/>
+          <w:sz w:val="24"/>
+          <w:szCs w:val="24"/>
+        </w:rPr>
+      </w:pPr>
+      <w:r>
+        <w:rPr>
+          <w:b/>
+          <w:bCs/>
+          <w:sz w:val="24"/>
+          <w:szCs w:val="24"/>
+        </w:rPr>
+        <w:t>Regression</w:t>
+      </w:r>
+    </w:p>
+    <w:p>
+      <w:pPr>
+        <w:spacing w:after="0" w:line="360" w:lineRule="auto"/>
+        <w:rPr>
+          <w:sz w:val="24"/>
+          <w:szCs w:val="24"/>
+        </w:rPr>
+      </w:pPr>
+      <w:r>
+        <w:rPr>
+          <w:sz w:val="24"/>
+          <w:szCs w:val="24"/>
+        </w:rPr>
+        <w:t>Regression model</w:t>
+      </w:r>
+      <w:r>
+        <w:rPr>
+          <w:sz w:val="24"/>
+          <w:szCs w:val="24"/>
+        </w:rPr>
+        <w:t>s</w:t>
+      </w:r>
+      <w:r>
+        <w:rPr>
+          <w:sz w:val="24"/>
+          <w:szCs w:val="24"/>
+        </w:rPr>
+        <w:t xml:space="preserve"> </w:t>
+      </w:r>
+      <w:r>
+        <w:rPr>
+          <w:sz w:val="24"/>
+          <w:szCs w:val="24"/>
+        </w:rPr>
+        <w:t>are also used to predict</w:t>
+      </w:r>
+      <w:r>
+        <w:rPr>
+          <w:sz w:val="24"/>
+          <w:szCs w:val="24"/>
+        </w:rPr>
+        <w:t xml:space="preserve"> values</w:t>
+      </w:r>
+      <w:r>
+        <w:rPr>
+          <w:sz w:val="24"/>
+          <w:szCs w:val="24"/>
+        </w:rPr>
+        <w:t xml:space="preserve">, however, </w:t>
+      </w:r>
+      <w:r>
+        <w:rPr>
+          <w:sz w:val="24"/>
+          <w:szCs w:val="24"/>
+        </w:rPr>
+        <w:t>the output for this type of algorithm is numerical (continuous), that is, it uses a set of independent variables (that can be categorical or continuous) to the predict a continuous dependent variable</w:t>
+      </w:r>
+      <w:r>
+        <w:rPr>
+          <w:sz w:val="24"/>
+          <w:szCs w:val="24"/>
+        </w:rPr>
+        <w:t xml:space="preserve">. The idea on this algorithm is to estimate the output (continuous dependent variable) by </w:t>
+      </w:r>
+      <w:r>
+        <w:rPr>
+          <w:sz w:val="24"/>
+          <w:szCs w:val="24"/>
+        </w:rPr>
+        <w:t xml:space="preserve">building </w:t>
+      </w:r>
+      <w:r>
+        <w:rPr>
+          <w:sz w:val="24"/>
+          <w:szCs w:val="24"/>
+        </w:rPr>
+        <w:t xml:space="preserve">the </w:t>
+      </w:r>
+      <w:r>
+        <w:rPr>
+          <w:sz w:val="24"/>
+          <w:szCs w:val="24"/>
+        </w:rPr>
+        <w:t xml:space="preserve">relationship between the input variables in the format of a </w:t>
+      </w:r>
+      <w:r>
+        <w:rPr>
+          <w:sz w:val="24"/>
+          <w:szCs w:val="24"/>
+        </w:rPr>
+        <w:t>function y = f(X)</w:t>
+      </w:r>
+      <w:r>
+        <w:rPr>
+          <w:sz w:val="24"/>
+          <w:szCs w:val="24"/>
+        </w:rPr>
+        <w:t xml:space="preserve"> [10][3][23]</w:t>
+      </w:r>
+      <w:r>
+        <w:rPr>
+          <w:sz w:val="24"/>
+          <w:szCs w:val="24"/>
+        </w:rPr>
+        <w:t>.</w:t>
+      </w:r>
+    </w:p>
+    <w:p>
+      <w:pPr>
+        <w:spacing w:after="0" w:line="360" w:lineRule="auto"/>
+        <w:jc w:val="both"/>
+        <w:rPr>
+          <w:sz w:val="24"/>
+          <w:szCs w:val="24"/>
+        </w:rPr>
+      </w:pPr>
+      <w:r>
+        <w:rPr>
+          <w:sz w:val="24"/>
+          <w:szCs w:val="24"/>
+        </w:rPr>
+        <w:t xml:space="preserve">In the same way as classification models, there are also different approaches for regression and, therefore, different types of algorithms that can be used according to the dataset to be utilised. On this task, I will use </w:t>
+      </w:r>
+      <w:r>
+        <w:rPr>
+          <w:sz w:val="24"/>
+          <w:szCs w:val="24"/>
+        </w:rPr>
+        <w:t>Linear regression</w:t>
+      </w:r>
+      <w:r>
+        <w:rPr>
+          <w:sz w:val="24"/>
+          <w:szCs w:val="24"/>
+        </w:rPr>
+        <w:t xml:space="preserve"> </w:t>
+      </w:r>
+      <w:r>
+        <w:rPr>
+          <w:sz w:val="24"/>
+          <w:szCs w:val="24"/>
+        </w:rPr>
+        <w:t xml:space="preserve">as it is </w:t>
+      </w:r>
+      <w:r>
+        <w:rPr>
+          <w:sz w:val="24"/>
+          <w:szCs w:val="24"/>
+        </w:rPr>
+        <w:t xml:space="preserve">simple to understand, easy to apply and </w:t>
+      </w:r>
+      <w:r>
+        <w:rPr>
+          <w:sz w:val="24"/>
+          <w:szCs w:val="24"/>
+        </w:rPr>
+        <w:t xml:space="preserve">one of the most used </w:t>
+      </w:r>
+      <w:r>
+        <w:rPr>
+          <w:sz w:val="24"/>
+          <w:szCs w:val="24"/>
+        </w:rPr>
+        <w:t xml:space="preserve">methods for prediction </w:t>
+      </w:r>
+      <w:r>
+        <w:rPr>
+          <w:sz w:val="24"/>
+          <w:szCs w:val="24"/>
+        </w:rPr>
+        <w:t>in machine learning.</w:t>
+      </w:r>
+    </w:p>
+    <w:p>
+      <w:pPr>
+        <w:spacing w:after="0" w:line="360" w:lineRule="auto"/>
+        <w:rPr>
+          <w:b/>
+          <w:bCs/>
+          <w:sz w:val="24"/>
+          <w:szCs w:val="24"/>
+        </w:rPr>
+      </w:pPr>
+      <w:r>
+        <w:rPr>
+          <w:b/>
+          <w:bCs/>
+          <w:sz w:val="24"/>
+          <w:szCs w:val="24"/>
+        </w:rPr>
+        <w:t xml:space="preserve">Linear regression </w:t>
+      </w:r>
+    </w:p>
+    <w:p>
+      <w:pPr>
+        <w:spacing w:after="0" w:line="360" w:lineRule="auto"/>
+        <w:rPr>
+          <w:sz w:val="24"/>
+          <w:szCs w:val="24"/>
+        </w:rPr>
+      </w:pPr>
+      <w:r>
+        <w:rPr>
+          <w:sz w:val="24"/>
+          <w:szCs w:val="24"/>
+        </w:rPr>
+        <w:t xml:space="preserve">Linear regression </w:t>
+      </w:r>
+      <w:r>
+        <w:rPr>
+          <w:sz w:val="24"/>
+          <w:szCs w:val="24"/>
+        </w:rPr>
+        <w:t xml:space="preserve">algorithm </w:t>
+      </w:r>
+      <w:r>
+        <w:rPr>
+          <w:sz w:val="24"/>
+          <w:szCs w:val="24"/>
+        </w:rPr>
+        <w:t>is one of the predictive supervised learning methods applied in machine learning for regression</w:t>
+      </w:r>
+      <w:r>
+        <w:rPr>
+          <w:sz w:val="24"/>
+          <w:szCs w:val="24"/>
+        </w:rPr>
+        <w:t>. It is a simple</w:t>
+      </w:r>
+      <w:r>
+        <w:rPr>
+          <w:sz w:val="24"/>
+          <w:szCs w:val="24"/>
+        </w:rPr>
+        <w:t xml:space="preserve"> and commonly used</w:t>
+      </w:r>
+      <w:r>
+        <w:rPr>
+          <w:sz w:val="24"/>
+          <w:szCs w:val="24"/>
+        </w:rPr>
+        <w:t xml:space="preserve"> algorithm that </w:t>
+      </w:r>
+      <w:r>
+        <w:rPr>
+          <w:sz w:val="24"/>
+          <w:szCs w:val="24"/>
+        </w:rPr>
+        <w:t>builds</w:t>
+      </w:r>
+      <w:r>
+        <w:rPr>
+          <w:sz w:val="24"/>
+          <w:szCs w:val="24"/>
+        </w:rPr>
+        <w:t xml:space="preserve"> the linear relationship between the dependent variable (response) and </w:t>
+      </w:r>
+      <w:r>
+        <w:rPr>
+          <w:sz w:val="24"/>
+          <w:szCs w:val="24"/>
+        </w:rPr>
+        <w:t xml:space="preserve">one or more </w:t>
+      </w:r>
+      <w:r>
+        <w:rPr>
+          <w:sz w:val="24"/>
+          <w:szCs w:val="24"/>
+        </w:rPr>
+        <w:t>independent variable</w:t>
+      </w:r>
+      <w:r>
+        <w:rPr>
+          <w:sz w:val="24"/>
+          <w:szCs w:val="24"/>
+        </w:rPr>
+        <w:t>s</w:t>
+      </w:r>
+      <w:r>
+        <w:rPr>
+          <w:sz w:val="24"/>
+          <w:szCs w:val="24"/>
+        </w:rPr>
+        <w:t xml:space="preserve"> (features</w:t>
+      </w:r>
+      <w:r>
+        <w:rPr>
+          <w:sz w:val="24"/>
+          <w:szCs w:val="24"/>
+        </w:rPr>
+        <w:t xml:space="preserve">) </w:t>
+      </w:r>
+      <w:r>
+        <w:rPr>
+          <w:sz w:val="24"/>
+          <w:szCs w:val="24"/>
+        </w:rPr>
+        <w:t xml:space="preserve">aiming to find the best fit line, that is, minimize the error between predicted and actual values </w:t>
+      </w:r>
+      <w:r>
+        <w:rPr>
+          <w:sz w:val="24"/>
+          <w:szCs w:val="24"/>
+        </w:rPr>
+        <w:t>[</w:t>
+      </w:r>
+      <w:r>
+        <w:rPr>
+          <w:sz w:val="24"/>
+          <w:szCs w:val="24"/>
+        </w:rPr>
+        <w:t>3][10][17]</w:t>
+      </w:r>
+      <w:r>
+        <w:rPr>
+          <w:sz w:val="24"/>
+          <w:szCs w:val="24"/>
+        </w:rPr>
+        <w:t>.</w:t>
+      </w:r>
+      <w:r>
+        <w:rPr>
+          <w:sz w:val="24"/>
+          <w:szCs w:val="24"/>
+        </w:rPr>
+        <w:t xml:space="preserve"> Linear regression falls into the category of parametric models which make very strong assumptions as they have a fix set of variables and equations, and they also can have a bias effect. This type of model does not need a huge amount of data for training, but they can nevertheless lead to a poor fit problem [9].</w:t>
+      </w:r>
+    </w:p>
+    <w:p>
+      <w:pPr>
+        <w:spacing w:after="0" w:line="360" w:lineRule="auto"/>
+        <w:rPr>
+          <w:b/>
+          <w:bCs/>
+          <w:sz w:val="24"/>
+          <w:szCs w:val="24"/>
+        </w:rPr>
+      </w:pPr>
+      <w:r>
+        <w:rPr>
+          <w:b/>
+          <w:bCs/>
+          <w:sz w:val="24"/>
+          <w:szCs w:val="24"/>
+        </w:rPr>
+        <w:t>About the d</w:t>
+      </w:r>
+      <w:r>
+        <w:rPr>
+          <w:b/>
+          <w:bCs/>
+          <w:sz w:val="24"/>
+          <w:szCs w:val="24"/>
+        </w:rPr>
+        <w:t>ataset chosen</w:t>
+      </w:r>
+      <w:r>
+        <w:rPr>
+          <w:b/>
+          <w:bCs/>
+          <w:sz w:val="24"/>
+          <w:szCs w:val="24"/>
+        </w:rPr>
+        <w:t xml:space="preserve"> for </w:t>
+      </w:r>
+      <w:r>
+        <w:rPr>
+          <w:b/>
+          <w:bCs/>
+          <w:sz w:val="24"/>
+          <w:szCs w:val="24"/>
+        </w:rPr>
+        <w:t>regression</w:t>
+      </w:r>
+    </w:p>
+    <w:p>
+      <w:pPr>
+        <w:spacing w:after="0" w:line="360" w:lineRule="auto"/>
+        <w:rPr>
+          <w:rFonts w:ascii="Segoe UI" w:hAnsi="Segoe UI" w:cs="Segoe UI"/>
+          <w:shd w:val="clear" w:color="auto" w:fill="FFFFFF"/>
         </w:rPr>
       </w:pPr>
       <w:r>
@@ -3113,59 +3730,205 @@
           <w:iCs/>
           <w:shd w:val="clear" w:color="auto" w:fill="FFFFFF"/>
         </w:rPr>
-        <w:t>Why Many Americans Don't Vote</w:t>
-      </w:r>
-    </w:p>
-    <w:p>
-      <w:pPr>
-        <w:spacing w:after="0" w:line="360" w:lineRule="auto"/>
-        <w:rPr>
-          <w:sz w:val="24"/>
-          <w:szCs w:val="24"/>
-        </w:rPr>
-      </w:pPr>
-      <w:r>
-        <w:rPr>
-          <w:sz w:val="24"/>
-          <w:szCs w:val="24"/>
-        </w:rPr>
-        <w:t>Explain what it is about</w:t>
-      </w:r>
-    </w:p>
-    <w:p>
-      <w:pPr>
-        <w:spacing w:after="0" w:line="360" w:lineRule="auto"/>
-        <w:rPr>
-          <w:sz w:val="24"/>
-          <w:szCs w:val="24"/>
-        </w:rPr>
-      </w:pPr>
-    </w:p>
-    <w:p>
-      <w:pPr>
-        <w:spacing w:after="0" w:line="360" w:lineRule="auto"/>
-        <w:rPr>
-          <w:sz w:val="24"/>
-          <w:szCs w:val="24"/>
-        </w:rPr>
-      </w:pPr>
-      <w:r>
-        <w:rPr>
-          <w:sz w:val="24"/>
-          <w:szCs w:val="24"/>
+        <w:t>The Dollar-And-Cents Case Against Hollywood’s Exclusion of Women</w:t>
+      </w:r>
+      <w:r>
+        <w:rPr>
+          <w:rFonts w:ascii="Segoe UI" w:hAnsi="Segoe UI" w:cs="Segoe UI"/>
+          <w:shd w:val="clear" w:color="auto" w:fill="FFFFFF"/>
+        </w:rPr>
+        <w:t xml:space="preserve"> </w:t>
+      </w:r>
+      <w:r>
+        <w:rPr>
+          <w:rFonts w:ascii="Segoe UI" w:hAnsi="Segoe UI" w:cs="Segoe UI"/>
+          <w:shd w:val="clear" w:color="auto" w:fill="FFFFFF"/>
+        </w:rPr>
+        <w:t xml:space="preserve">uses two dataset to </w:t>
+      </w:r>
+      <w:r>
+        <w:rPr>
+          <w:rFonts w:ascii="Segoe UI" w:hAnsi="Segoe UI" w:cs="Segoe UI"/>
+          <w:shd w:val="clear" w:color="auto" w:fill="FFFFFF"/>
+        </w:rPr>
+        <w:t>observe</w:t>
+      </w:r>
+      <w:r>
+        <w:rPr>
+          <w:rFonts w:ascii="Segoe UI" w:hAnsi="Segoe UI" w:cs="Segoe UI"/>
+          <w:shd w:val="clear" w:color="auto" w:fill="FFFFFF"/>
+        </w:rPr>
+        <w:t xml:space="preserve"> the </w:t>
+      </w:r>
+      <w:r>
+        <w:rPr>
+          <w:rFonts w:ascii="Segoe UI" w:hAnsi="Segoe UI" w:cs="Segoe UI"/>
+          <w:shd w:val="clear" w:color="auto" w:fill="FFFFFF"/>
+        </w:rPr>
+        <w:t>association</w:t>
+      </w:r>
+      <w:r>
+        <w:rPr>
+          <w:rFonts w:ascii="Segoe UI" w:hAnsi="Segoe UI" w:cs="Segoe UI"/>
+          <w:shd w:val="clear" w:color="auto" w:fill="FFFFFF"/>
+        </w:rPr>
+        <w:t xml:space="preserve"> between the </w:t>
+      </w:r>
+      <w:r>
+        <w:rPr>
+          <w:rFonts w:ascii="Segoe UI" w:hAnsi="Segoe UI" w:cs="Segoe UI"/>
+          <w:shd w:val="clear" w:color="auto" w:fill="FFFFFF"/>
+        </w:rPr>
+        <w:t>importance</w:t>
+      </w:r>
+      <w:r>
+        <w:rPr>
+          <w:rFonts w:ascii="Segoe UI" w:hAnsi="Segoe UI" w:cs="Segoe UI"/>
+          <w:shd w:val="clear" w:color="auto" w:fill="FFFFFF"/>
+        </w:rPr>
+        <w:t xml:space="preserve"> of women in a film and that film’s budget and gross profits</w:t>
+      </w:r>
+      <w:r>
+        <w:rPr>
+          <w:rFonts w:ascii="Segoe UI" w:hAnsi="Segoe UI" w:cs="Segoe UI"/>
+          <w:shd w:val="clear" w:color="auto" w:fill="FFFFFF"/>
+        </w:rPr>
+        <w:t xml:space="preserve">. The </w:t>
+      </w:r>
+      <w:r>
+        <w:rPr>
+          <w:rFonts w:ascii="Segoe UI" w:hAnsi="Segoe UI" w:cs="Segoe UI"/>
+          <w:shd w:val="clear" w:color="auto" w:fill="FFFFFF"/>
+        </w:rPr>
+        <w:t>BechdelTest.com</w:t>
+      </w:r>
+      <w:r>
+        <w:rPr>
+          <w:rFonts w:ascii="Segoe UI" w:hAnsi="Segoe UI" w:cs="Segoe UI"/>
+          <w:shd w:val="clear" w:color="auto" w:fill="FFFFFF"/>
+        </w:rPr>
+        <w:t xml:space="preserve"> which contains the list of movies that were </w:t>
+      </w:r>
+      <w:r>
+        <w:rPr>
+          <w:rFonts w:ascii="Segoe UI" w:hAnsi="Segoe UI" w:cs="Segoe UI"/>
+          <w:shd w:val="clear" w:color="auto" w:fill="FFFFFF"/>
+        </w:rPr>
+        <w:t>analyse</w:t>
+      </w:r>
+      <w:r>
+        <w:rPr>
+          <w:rFonts w:ascii="Segoe UI" w:hAnsi="Segoe UI" w:cs="Segoe UI"/>
+          <w:shd w:val="clear" w:color="auto" w:fill="FFFFFF"/>
+        </w:rPr>
+        <w:t xml:space="preserve">d </w:t>
+      </w:r>
+      <w:r>
+        <w:rPr>
+          <w:rFonts w:ascii="Segoe UI" w:hAnsi="Segoe UI" w:cs="Segoe UI"/>
+          <w:shd w:val="clear" w:color="auto" w:fill="FFFFFF"/>
+        </w:rPr>
+        <w:t xml:space="preserve">and </w:t>
+      </w:r>
+      <w:r>
+        <w:rPr>
+          <w:rFonts w:ascii="Segoe UI" w:hAnsi="Segoe UI" w:cs="Segoe UI"/>
+          <w:shd w:val="clear" w:color="auto" w:fill="FFFFFF"/>
+        </w:rPr>
+        <w:t>verified</w:t>
+      </w:r>
+      <w:r>
+        <w:rPr>
+          <w:rFonts w:ascii="Segoe UI" w:hAnsi="Segoe UI" w:cs="Segoe UI"/>
+          <w:shd w:val="clear" w:color="auto" w:fill="FFFFFF"/>
+        </w:rPr>
+        <w:t xml:space="preserve"> if they pass the Bechdel test</w:t>
+      </w:r>
+      <w:r>
+        <w:rPr>
+          <w:rFonts w:ascii="Segoe UI" w:hAnsi="Segoe UI" w:cs="Segoe UI"/>
+          <w:shd w:val="clear" w:color="auto" w:fill="FFFFFF"/>
+        </w:rPr>
+        <w:t xml:space="preserve"> and </w:t>
+      </w:r>
+      <w:r>
+        <w:rPr>
+          <w:rFonts w:ascii="Segoe UI" w:hAnsi="Segoe UI" w:cs="Segoe UI"/>
+          <w:shd w:val="clear" w:color="auto" w:fill="FFFFFF"/>
+        </w:rPr>
+        <w:t>The-Numbers.com</w:t>
+      </w:r>
+      <w:r>
+        <w:rPr>
+          <w:rFonts w:ascii="Segoe UI" w:hAnsi="Segoe UI" w:cs="Segoe UI"/>
+          <w:shd w:val="clear" w:color="auto" w:fill="FFFFFF"/>
+        </w:rPr>
+        <w:t xml:space="preserve"> that contains the </w:t>
+      </w:r>
+      <w:r>
+        <w:rPr>
+          <w:rFonts w:ascii="Segoe UI" w:hAnsi="Segoe UI" w:cs="Segoe UI"/>
+          <w:shd w:val="clear" w:color="auto" w:fill="FFFFFF"/>
+        </w:rPr>
+        <w:t xml:space="preserve">financial information on these </w:t>
+      </w:r>
+      <w:r>
+        <w:rPr>
+          <w:rFonts w:ascii="Segoe UI" w:hAnsi="Segoe UI" w:cs="Segoe UI"/>
+          <w:shd w:val="clear" w:color="auto" w:fill="FFFFFF"/>
+        </w:rPr>
+        <w:t>movies such as</w:t>
+      </w:r>
+      <w:r>
+        <w:rPr>
+          <w:rFonts w:ascii="Segoe UI" w:hAnsi="Segoe UI" w:cs="Segoe UI"/>
+          <w:shd w:val="clear" w:color="auto" w:fill="FFFFFF"/>
+        </w:rPr>
+        <w:t> box office and budget data</w:t>
+      </w:r>
+      <w:r>
+        <w:rPr>
+          <w:rFonts w:ascii="Segoe UI" w:hAnsi="Segoe UI" w:cs="Segoe UI"/>
+          <w:shd w:val="clear" w:color="auto" w:fill="FFFFFF"/>
+        </w:rPr>
+        <w:t xml:space="preserve"> [11]</w:t>
+      </w:r>
+      <w:r>
+        <w:rPr>
+          <w:rFonts w:ascii="Segoe UI" w:hAnsi="Segoe UI" w:cs="Segoe UI"/>
+          <w:shd w:val="clear" w:color="auto" w:fill="FFFFFF"/>
+        </w:rPr>
+        <w:t>.</w:t>
+      </w:r>
+      <w:r>
+        <w:rPr>
+          <w:rFonts w:ascii="Segoe UI" w:hAnsi="Segoe UI" w:cs="Segoe UI"/>
+          <w:shd w:val="clear" w:color="auto" w:fill="FFFFFF"/>
+        </w:rPr>
+        <w:t xml:space="preserve"> Thus, the regression </w:t>
+      </w:r>
+      <w:r>
+        <w:rPr>
+          <w:rFonts w:ascii="Segoe UI" w:hAnsi="Segoe UI" w:cs="Segoe UI"/>
+          <w:shd w:val="clear" w:color="auto" w:fill="FFFFFF"/>
         </w:rPr>
         <w:lastRenderedPageBreak/>
-        <w:t>Explain the model built</w:t>
-      </w:r>
-    </w:p>
-    <w:p>
-      <w:pPr>
-        <w:spacing w:after="0" w:line="360" w:lineRule="auto"/>
-        <w:rPr>
-          <w:sz w:val="24"/>
-          <w:szCs w:val="24"/>
-        </w:rPr>
-      </w:pPr>
+        <w:t xml:space="preserve">algorithm built will verify if there is a linear relationship between the movie’s budget (response variable) and the indicator that the movie passed/failed the </w:t>
+      </w:r>
+      <w:r>
+        <w:rPr>
+          <w:rFonts w:ascii="Segoe UI" w:hAnsi="Segoe UI" w:cs="Segoe UI"/>
+          <w:shd w:val="clear" w:color="auto" w:fill="FFFFFF"/>
+        </w:rPr>
+        <w:t>Bechdel test</w:t>
+      </w:r>
+      <w:r>
+        <w:rPr>
+          <w:rFonts w:ascii="Segoe UI" w:hAnsi="Segoe UI" w:cs="Segoe UI"/>
+          <w:shd w:val="clear" w:color="auto" w:fill="FFFFFF"/>
+        </w:rPr>
+        <w:t xml:space="preserve"> and its gross profit (international and domestic).</w:t>
+      </w:r>
     </w:p>
     <w:p>
       <w:pPr>
@@ -3184,423 +3947,135 @@
           <w:sz w:val="24"/>
           <w:szCs w:val="24"/>
         </w:rPr>
-        <w:t>Regression</w:t>
-      </w:r>
-    </w:p>
-    <w:p>
-      <w:pPr>
-        <w:spacing w:after="0" w:line="360" w:lineRule="auto"/>
-        <w:rPr>
-          <w:sz w:val="24"/>
-          <w:szCs w:val="24"/>
-        </w:rPr>
-      </w:pPr>
-      <w:r>
-        <w:rPr>
-          <w:sz w:val="24"/>
-          <w:szCs w:val="24"/>
-        </w:rPr>
-        <w:t>Explain what regression is and when it is used</w:t>
-      </w:r>
-    </w:p>
-    <w:p>
-      <w:pPr>
-        <w:spacing w:after="0" w:line="360" w:lineRule="auto"/>
-        <w:rPr>
-          <w:sz w:val="24"/>
-          <w:szCs w:val="24"/>
-        </w:rPr>
-      </w:pPr>
-    </w:p>
-    <w:p>
-      <w:pPr>
-        <w:spacing w:after="0" w:line="360" w:lineRule="auto"/>
-      </w:pPr>
-      <w:r>
-        <w:rPr>
-          <w:sz w:val="24"/>
-          <w:szCs w:val="24"/>
-        </w:rPr>
-        <w:t>[12]</w:t>
-      </w:r>
-      <w:r>
-        <w:t xml:space="preserve"> </w:t>
-      </w:r>
-      <w:r>
-        <w:rPr>
-          <w:sz w:val="24"/>
-          <w:szCs w:val="24"/>
-        </w:rPr>
-        <w:t>Nelson</w:t>
-      </w:r>
-      <w:r>
-        <w:rPr>
-          <w:sz w:val="24"/>
-          <w:szCs w:val="24"/>
-        </w:rPr>
-        <w:t>, D. () ‘</w:t>
-      </w:r>
-      <w:r>
-        <w:rPr>
-          <w:sz w:val="24"/>
-          <w:szCs w:val="24"/>
-        </w:rPr>
-        <w:t>Multiple Linear Regression with Python</w:t>
-      </w:r>
-      <w:r>
-        <w:rPr>
-          <w:sz w:val="24"/>
-          <w:szCs w:val="24"/>
-        </w:rPr>
-        <w:t xml:space="preserve">’, Stack Abuse. Available at: </w:t>
+        <w:t>Classification algorithm i</w:t>
+      </w:r>
+      <w:r>
+        <w:rPr>
+          <w:b/>
+          <w:bCs/>
+          <w:sz w:val="24"/>
+          <w:szCs w:val="24"/>
+        </w:rPr>
+        <w:t>mplementation</w:t>
+      </w:r>
+    </w:p>
+    <w:p>
+      <w:pPr>
+        <w:spacing w:after="0" w:line="360" w:lineRule="auto"/>
+        <w:rPr>
+          <w:sz w:val="24"/>
+          <w:szCs w:val="24"/>
+        </w:rPr>
+      </w:pPr>
+    </w:p>
+    <w:p>
+      <w:pPr>
+        <w:spacing w:after="0" w:line="360" w:lineRule="auto"/>
+        <w:rPr>
+          <w:sz w:val="24"/>
+          <w:szCs w:val="24"/>
+        </w:rPr>
+      </w:pPr>
+    </w:p>
+    <w:p>
+      <w:pPr>
+        <w:spacing w:after="0" w:line="360" w:lineRule="auto"/>
+        <w:rPr>
+          <w:sz w:val="24"/>
+          <w:szCs w:val="24"/>
+        </w:rPr>
+      </w:pPr>
+    </w:p>
+    <w:p>
+      <w:pPr>
+        <w:spacing w:after="0" w:line="360" w:lineRule="auto"/>
+        <w:rPr>
+          <w:sz w:val="24"/>
+          <w:szCs w:val="24"/>
+        </w:rPr>
+      </w:pPr>
+    </w:p>
+    <w:p>
+      <w:pPr>
+        <w:spacing w:after="0" w:line="360" w:lineRule="auto"/>
+        <w:rPr>
+          <w:sz w:val="24"/>
+          <w:szCs w:val="24"/>
+        </w:rPr>
+      </w:pPr>
+    </w:p>
+    <w:p>
+      <w:pPr>
+        <w:spacing w:after="0" w:line="360" w:lineRule="auto"/>
+        <w:rPr>
+          <w:sz w:val="24"/>
+          <w:szCs w:val="24"/>
+        </w:rPr>
+      </w:pPr>
+    </w:p>
+    <w:p>
+      <w:pPr>
+        <w:spacing w:after="0" w:line="360" w:lineRule="auto"/>
+        <w:rPr>
+          <w:sz w:val="24"/>
+          <w:szCs w:val="24"/>
+        </w:rPr>
+      </w:pPr>
+    </w:p>
+    <w:p>
+      <w:pPr>
+        <w:spacing w:after="0" w:line="360" w:lineRule="auto"/>
+        <w:rPr>
+          <w:sz w:val="24"/>
+          <w:szCs w:val="24"/>
+        </w:rPr>
+      </w:pPr>
+      <w:r>
+        <w:rPr>
+          <w:sz w:val="24"/>
+          <w:szCs w:val="24"/>
+        </w:rPr>
+        <w:t>References</w:t>
+      </w:r>
+    </w:p>
+    <w:p>
+      <w:pPr>
+        <w:spacing w:after="0" w:line="360" w:lineRule="auto"/>
+        <w:rPr>
+          <w:rFonts w:cstheme="minorHAnsi"/>
+          <w:sz w:val="24"/>
+          <w:szCs w:val="24"/>
+          <w:shd w:val="clear" w:color="auto" w:fill="FFFFFF"/>
+        </w:rPr>
+      </w:pPr>
+      <w:r>
+        <w:rPr>
+          <w:rFonts w:cstheme="minorHAnsi"/>
+          <w:sz w:val="24"/>
+          <w:szCs w:val="24"/>
+          <w:shd w:val="clear" w:color="auto" w:fill="FFFFFF"/>
+        </w:rPr>
+        <w:t xml:space="preserve">[1] </w:t>
+      </w:r>
+      <w:r>
+        <w:rPr>
+          <w:rFonts w:cstheme="minorHAnsi"/>
+          <w:sz w:val="24"/>
+          <w:szCs w:val="24"/>
+          <w:shd w:val="clear" w:color="auto" w:fill="FFFFFF"/>
+        </w:rPr>
+        <w:t>Thomson-DeVeaux, A., Mithani, J., Bronner, L. and Lannes, L.</w:t>
+      </w:r>
+      <w:r>
+        <w:rPr>
+          <w:rFonts w:cstheme="minorHAnsi"/>
+          <w:sz w:val="24"/>
+          <w:szCs w:val="24"/>
+          <w:shd w:val="clear" w:color="auto" w:fill="FFFFFF"/>
+        </w:rPr>
+        <w:t xml:space="preserve"> (2020) ‘Why Many Americans Don't Vote’, FiveThirtyEight. Available at: </w:t>
       </w:r>
       <w:hyperlink r:id="rId25" w:history="1">
-        <w:r>
-          <w:rPr>
-            <w:rStyle w:val="Hyperlink"/>
-            <w:sz w:val="24"/>
-            <w:szCs w:val="24"/>
-          </w:rPr>
-          <w:t>https://stackabuse.com/multiple-linear-regression-with-python/</w:t>
-        </w:r>
-      </w:hyperlink>
-      <w:r>
-        <w:rPr>
-          <w:sz w:val="24"/>
-          <w:szCs w:val="24"/>
-        </w:rPr>
-        <w:t xml:space="preserve"> </w:t>
-      </w:r>
-      <w:r>
-        <w:t>(Accessed: 15 Nov 2020)</w:t>
-      </w:r>
-    </w:p>
-    <w:p>
-      <w:pPr>
-        <w:spacing w:after="0" w:line="360" w:lineRule="auto"/>
-        <w:rPr>
-          <w:sz w:val="24"/>
-          <w:szCs w:val="24"/>
-        </w:rPr>
-      </w:pPr>
-    </w:p>
-    <w:p>
-      <w:pPr>
-        <w:spacing w:after="0" w:line="360" w:lineRule="auto"/>
-        <w:rPr>
-          <w:sz w:val="24"/>
-          <w:szCs w:val="24"/>
-        </w:rPr>
-      </w:pPr>
-      <w:r>
-        <w:rPr>
-          <w:sz w:val="24"/>
-          <w:szCs w:val="24"/>
-        </w:rPr>
-        <w:t>Which regression algorithm?</w:t>
-      </w:r>
-    </w:p>
-    <w:p>
-      <w:pPr>
-        <w:spacing w:after="0" w:line="360" w:lineRule="auto"/>
-        <w:rPr>
-          <w:sz w:val="24"/>
-          <w:szCs w:val="24"/>
-        </w:rPr>
-      </w:pPr>
-      <w:r>
-        <w:rPr>
-          <w:sz w:val="24"/>
-          <w:szCs w:val="24"/>
-        </w:rPr>
-        <w:t xml:space="preserve">Explain </w:t>
-      </w:r>
-      <w:r>
-        <w:rPr>
-          <w:sz w:val="24"/>
-          <w:szCs w:val="24"/>
-        </w:rPr>
-        <w:t xml:space="preserve">Linear regression </w:t>
-      </w:r>
-    </w:p>
-    <w:p>
-      <w:pPr>
-        <w:spacing w:after="0" w:line="360" w:lineRule="auto"/>
-        <w:rPr>
-          <w:sz w:val="24"/>
-          <w:szCs w:val="24"/>
-        </w:rPr>
-      </w:pPr>
-      <w:r>
-        <w:rPr>
-          <w:sz w:val="24"/>
-          <w:szCs w:val="24"/>
-        </w:rPr>
-        <w:t>Which dataset?</w:t>
-      </w:r>
-      <w:r>
-        <w:rPr>
-          <w:sz w:val="24"/>
-          <w:szCs w:val="24"/>
-        </w:rPr>
-        <w:t xml:space="preserve"> </w:t>
-      </w:r>
-    </w:p>
-    <w:p>
-      <w:pPr>
-        <w:spacing w:after="0" w:line="360" w:lineRule="auto"/>
-        <w:rPr>
-          <w:sz w:val="24"/>
-          <w:szCs w:val="24"/>
-        </w:rPr>
-      </w:pPr>
-      <w:r>
-        <w:rPr>
-          <w:sz w:val="24"/>
-          <w:szCs w:val="24"/>
-        </w:rPr>
-        <w:t>Explain what it is about</w:t>
-      </w:r>
-    </w:p>
-    <w:p>
-      <w:pPr>
-        <w:spacing w:after="0" w:line="360" w:lineRule="auto"/>
-        <w:rPr>
-          <w:sz w:val="24"/>
-          <w:szCs w:val="24"/>
-        </w:rPr>
-      </w:pPr>
-      <w:r>
-        <w:rPr>
-          <w:rFonts w:ascii="Segoe UI" w:hAnsi="Segoe UI" w:cs="Segoe UI"/>
-          <w:i/>
-          <w:iCs/>
-          <w:shd w:val="clear" w:color="auto" w:fill="FFFFFF"/>
-        </w:rPr>
-        <w:t>The Dollar-And-Cents Case Against Hollywood’s Exclusion of Women</w:t>
-      </w:r>
-    </w:p>
-    <w:p>
-      <w:pPr>
-        <w:spacing w:after="0" w:line="360" w:lineRule="auto"/>
-        <w:rPr>
-          <w:sz w:val="24"/>
-          <w:szCs w:val="24"/>
-        </w:rPr>
-      </w:pPr>
-    </w:p>
-    <w:p>
-      <w:pPr>
-        <w:spacing w:after="0" w:line="360" w:lineRule="auto"/>
-        <w:rPr>
-          <w:sz w:val="24"/>
-          <w:szCs w:val="24"/>
-        </w:rPr>
-      </w:pPr>
-      <w:r>
-        <w:rPr>
-          <w:sz w:val="24"/>
-          <w:szCs w:val="24"/>
-        </w:rPr>
-        <w:t>Explain the model built</w:t>
-      </w:r>
-    </w:p>
-    <w:p>
-      <w:pPr>
-        <w:spacing w:after="0" w:line="360" w:lineRule="auto"/>
-        <w:rPr>
-          <w:sz w:val="24"/>
-          <w:szCs w:val="24"/>
-        </w:rPr>
-      </w:pPr>
-      <w:hyperlink r:id="rId26" w:history="1">
-        <w:r>
-          <w:rPr>
-            <w:rStyle w:val="Hyperlink"/>
-            <w:sz w:val="24"/>
-            <w:szCs w:val="24"/>
-          </w:rPr>
-          <w:t>https://github.com/fivethirtyeight/data/tree/master/bechdel</w:t>
-        </w:r>
-      </w:hyperlink>
-    </w:p>
-    <w:p>
-      <w:pPr>
-        <w:spacing w:after="0" w:line="360" w:lineRule="auto"/>
-        <w:rPr>
-          <w:sz w:val="24"/>
-          <w:szCs w:val="24"/>
-        </w:rPr>
-      </w:pPr>
-    </w:p>
-    <w:p>
-      <w:pPr>
-        <w:spacing w:after="0" w:line="360" w:lineRule="auto"/>
-        <w:rPr>
-          <w:sz w:val="24"/>
-          <w:szCs w:val="24"/>
-        </w:rPr>
-      </w:pPr>
-    </w:p>
-    <w:p>
-      <w:pPr>
-        <w:spacing w:after="0" w:line="360" w:lineRule="auto"/>
-        <w:rPr>
-          <w:sz w:val="24"/>
-          <w:szCs w:val="24"/>
-        </w:rPr>
-      </w:pPr>
-    </w:p>
-    <w:p>
-      <w:pPr>
-        <w:spacing w:after="0" w:line="360" w:lineRule="auto"/>
-        <w:rPr>
-          <w:sz w:val="24"/>
-          <w:szCs w:val="24"/>
-        </w:rPr>
-      </w:pPr>
-    </w:p>
-    <w:p>
-      <w:pPr>
-        <w:spacing w:after="0" w:line="360" w:lineRule="auto"/>
-        <w:rPr>
-          <w:sz w:val="24"/>
-          <w:szCs w:val="24"/>
-        </w:rPr>
-      </w:pPr>
-    </w:p>
-    <w:p>
-      <w:pPr>
-        <w:spacing w:after="0" w:line="360" w:lineRule="auto"/>
-        <w:rPr>
-          <w:sz w:val="24"/>
-          <w:szCs w:val="24"/>
-        </w:rPr>
-      </w:pPr>
-    </w:p>
-    <w:p>
-      <w:pPr>
-        <w:spacing w:after="0" w:line="360" w:lineRule="auto"/>
-        <w:rPr>
-          <w:sz w:val="24"/>
-          <w:szCs w:val="24"/>
-        </w:rPr>
-      </w:pPr>
-    </w:p>
-    <w:p>
-      <w:pPr>
-        <w:spacing w:after="0" w:line="360" w:lineRule="auto"/>
-        <w:rPr>
-          <w:sz w:val="24"/>
-          <w:szCs w:val="24"/>
-        </w:rPr>
-      </w:pPr>
-      <w:r>
-        <w:rPr>
-          <w:sz w:val="24"/>
-          <w:szCs w:val="24"/>
-        </w:rPr>
-        <w:t>References</w:t>
-      </w:r>
-    </w:p>
-    <w:p>
-      <w:pPr>
-        <w:spacing w:after="0" w:line="360" w:lineRule="auto"/>
-        <w:rPr>
-          <w:rFonts w:cstheme="minorHAnsi"/>
-          <w:sz w:val="24"/>
-          <w:szCs w:val="24"/>
-          <w:shd w:val="clear" w:color="auto" w:fill="FFFFFF"/>
-        </w:rPr>
-      </w:pPr>
-      <w:r>
-        <w:rPr>
-          <w:rFonts w:cstheme="minorHAnsi"/>
-          <w:sz w:val="24"/>
-          <w:szCs w:val="24"/>
-          <w:shd w:val="clear" w:color="auto" w:fill="FFFFFF"/>
-        </w:rPr>
-        <w:t xml:space="preserve">[1] </w:t>
-      </w:r>
-      <w:r>
-        <w:rPr>
-          <w:rFonts w:cstheme="minorHAnsi"/>
-          <w:sz w:val="24"/>
-          <w:szCs w:val="24"/>
-          <w:shd w:val="clear" w:color="auto" w:fill="FFFFFF"/>
-        </w:rPr>
-        <w:t>Thomson-</w:t>
-      </w:r>
-      <w:proofErr w:type="spellStart"/>
-      <w:r>
-        <w:rPr>
-          <w:rFonts w:cstheme="minorHAnsi"/>
-          <w:sz w:val="24"/>
-          <w:szCs w:val="24"/>
-          <w:shd w:val="clear" w:color="auto" w:fill="FFFFFF"/>
-        </w:rPr>
-        <w:t>DeVeaux</w:t>
-      </w:r>
-      <w:proofErr w:type="spellEnd"/>
-      <w:r>
-        <w:rPr>
-          <w:rFonts w:cstheme="minorHAnsi"/>
-          <w:sz w:val="24"/>
-          <w:szCs w:val="24"/>
-          <w:shd w:val="clear" w:color="auto" w:fill="FFFFFF"/>
-        </w:rPr>
-        <w:t xml:space="preserve">, A., </w:t>
-      </w:r>
-      <w:proofErr w:type="spellStart"/>
-      <w:r>
-        <w:rPr>
-          <w:rFonts w:cstheme="minorHAnsi"/>
-          <w:sz w:val="24"/>
-          <w:szCs w:val="24"/>
-          <w:shd w:val="clear" w:color="auto" w:fill="FFFFFF"/>
-        </w:rPr>
-        <w:t>Mithani</w:t>
-      </w:r>
-      <w:proofErr w:type="spellEnd"/>
-      <w:r>
-        <w:rPr>
-          <w:rFonts w:cstheme="minorHAnsi"/>
-          <w:sz w:val="24"/>
-          <w:szCs w:val="24"/>
-          <w:shd w:val="clear" w:color="auto" w:fill="FFFFFF"/>
-        </w:rPr>
-        <w:t xml:space="preserve">, J., Bronner, L. and </w:t>
-      </w:r>
-      <w:proofErr w:type="spellStart"/>
-      <w:r>
-        <w:rPr>
-          <w:rFonts w:cstheme="minorHAnsi"/>
-          <w:sz w:val="24"/>
-          <w:szCs w:val="24"/>
-          <w:shd w:val="clear" w:color="auto" w:fill="FFFFFF"/>
-        </w:rPr>
-        <w:t>Lannes</w:t>
-      </w:r>
-      <w:proofErr w:type="spellEnd"/>
-      <w:r>
-        <w:rPr>
-          <w:rFonts w:cstheme="minorHAnsi"/>
-          <w:sz w:val="24"/>
-          <w:szCs w:val="24"/>
-          <w:shd w:val="clear" w:color="auto" w:fill="FFFFFF"/>
-        </w:rPr>
-        <w:t>, L.</w:t>
-      </w:r>
-      <w:r>
-        <w:rPr>
-          <w:rFonts w:cstheme="minorHAnsi"/>
-          <w:sz w:val="24"/>
-          <w:szCs w:val="24"/>
-          <w:shd w:val="clear" w:color="auto" w:fill="FFFFFF"/>
-        </w:rPr>
-        <w:t xml:space="preserve"> (2020) ‘Why Many Americans Don't Vote’, FiveThirtyEight. Available at: </w:t>
-      </w:r>
-      <w:hyperlink r:id="rId27" w:history="1">
         <w:r>
           <w:rPr>
             <w:rStyle w:val="Hyperlink"/>
@@ -3610,7 +4085,29 @@
             <w:szCs w:val="24"/>
             <w:shd w:val="clear" w:color="auto" w:fill="FFFFFF"/>
           </w:rPr>
-          <w:t>https://projects.fivethirtyeight.com/non-voters-poll-2020-election/</w:t>
+          <w:t>https://projects.fivethirtyeight.com/no</w:t>
+        </w:r>
+        <w:r>
+          <w:rPr>
+            <w:rStyle w:val="Hyperlink"/>
+            <w:rFonts w:cstheme="minorHAnsi"/>
+            <w:color w:val="auto"/>
+            <w:sz w:val="24"/>
+            <w:szCs w:val="24"/>
+            <w:shd w:val="clear" w:color="auto" w:fill="FFFFFF"/>
+          </w:rPr>
+          <w:t>n</w:t>
+        </w:r>
+        <w:r>
+          <w:rPr>
+            <w:rStyle w:val="Hyperlink"/>
+            <w:rFonts w:cstheme="minorHAnsi"/>
+            <w:color w:val="auto"/>
+            <w:sz w:val="24"/>
+            <w:szCs w:val="24"/>
+            <w:shd w:val="clear" w:color="auto" w:fill="FFFFFF"/>
+          </w:rPr>
+          <w:t>-voters-poll-2020-election/</w:t>
         </w:r>
       </w:hyperlink>
       <w:r>
@@ -3690,7 +4187,7 @@
         </w:rPr>
         <w:t xml:space="preserve">Available at: </w:t>
       </w:r>
-      <w:hyperlink r:id="rId28" w:history="1">
+      <w:hyperlink r:id="rId26" w:history="1">
         <w:r>
           <w:rPr>
             <w:rStyle w:val="Hyperlink"/>
@@ -3726,7 +4223,6 @@
           <w:sz w:val="24"/>
           <w:szCs w:val="24"/>
         </w:rPr>
-        <w:lastRenderedPageBreak/>
         <w:t xml:space="preserve">[3] </w:t>
       </w:r>
       <w:r>
@@ -3745,7 +4241,7 @@
         </w:rPr>
         <w:t xml:space="preserve">Available at: </w:t>
       </w:r>
-      <w:hyperlink r:id="rId29" w:history="1">
+      <w:hyperlink r:id="rId27" w:history="1">
         <w:r>
           <w:rPr>
             <w:rStyle w:val="Hyperlink"/>
@@ -3818,43 +4314,9 @@
           <w:sz w:val="24"/>
           <w:szCs w:val="24"/>
         </w:rPr>
-        <w:t xml:space="preserve"> Brownlee, J. (2020) ‘</w:t>
-      </w:r>
-      <w:r>
-        <w:rPr>
-          <w:rFonts w:cstheme="minorHAnsi"/>
-          <w:sz w:val="24"/>
-          <w:szCs w:val="24"/>
-        </w:rPr>
-        <w:t xml:space="preserve">Develop k-Nearest </w:t>
-      </w:r>
-      <w:proofErr w:type="spellStart"/>
-      <w:r>
-        <w:rPr>
-          <w:rFonts w:cstheme="minorHAnsi"/>
-          <w:sz w:val="24"/>
-          <w:szCs w:val="24"/>
-        </w:rPr>
-        <w:t>Neighbors</w:t>
-      </w:r>
-      <w:proofErr w:type="spellEnd"/>
-      <w:r>
-        <w:rPr>
-          <w:rFonts w:cstheme="minorHAnsi"/>
-          <w:sz w:val="24"/>
-          <w:szCs w:val="24"/>
-        </w:rPr>
-        <w:t xml:space="preserve"> in Python From Scratch</w:t>
-      </w:r>
-      <w:r>
-        <w:rPr>
-          <w:rFonts w:cstheme="minorHAnsi"/>
-          <w:sz w:val="24"/>
-          <w:szCs w:val="24"/>
-        </w:rPr>
-        <w:t xml:space="preserve">’, Machine Learning Mastery. Available at:  </w:t>
-      </w:r>
-      <w:hyperlink r:id="rId30" w:history="1">
+        <w:t xml:space="preserve"> Brownlee, J. (2020) ‘Develop k-Nearest Neighbors in Python From Scratch’, Machine Learning Mastery. Available at:  </w:t>
+      </w:r>
+      <w:hyperlink r:id="rId28" w:history="1">
         <w:r>
           <w:rPr>
             <w:rStyle w:val="Hyperlink"/>
@@ -3925,61 +4387,9 @@
           <w:sz w:val="24"/>
           <w:szCs w:val="24"/>
         </w:rPr>
-        <w:t xml:space="preserve"> </w:t>
-      </w:r>
-      <w:proofErr w:type="spellStart"/>
-      <w:r>
-        <w:rPr>
-          <w:rFonts w:cstheme="minorHAnsi"/>
-          <w:sz w:val="24"/>
-          <w:szCs w:val="24"/>
-        </w:rPr>
-        <w:t>Maklin</w:t>
-      </w:r>
-      <w:proofErr w:type="spellEnd"/>
-      <w:r>
-        <w:rPr>
-          <w:rFonts w:cstheme="minorHAnsi"/>
-          <w:sz w:val="24"/>
-          <w:szCs w:val="24"/>
-        </w:rPr>
-        <w:t>, C. (2019) ‘</w:t>
-      </w:r>
-      <w:r>
-        <w:rPr>
-          <w:rFonts w:cstheme="minorHAnsi"/>
-          <w:sz w:val="24"/>
-          <w:szCs w:val="24"/>
-        </w:rPr>
-        <w:t xml:space="preserve">K Nearest </w:t>
-      </w:r>
-      <w:proofErr w:type="spellStart"/>
-      <w:r>
-        <w:rPr>
-          <w:rFonts w:cstheme="minorHAnsi"/>
-          <w:sz w:val="24"/>
-          <w:szCs w:val="24"/>
-        </w:rPr>
-        <w:t>Neighbor</w:t>
-      </w:r>
-      <w:proofErr w:type="spellEnd"/>
-      <w:r>
-        <w:rPr>
-          <w:rFonts w:cstheme="minorHAnsi"/>
-          <w:sz w:val="24"/>
-          <w:szCs w:val="24"/>
-        </w:rPr>
-        <w:t xml:space="preserve"> Algorithm In Python</w:t>
-      </w:r>
-      <w:r>
-        <w:rPr>
-          <w:rFonts w:cstheme="minorHAnsi"/>
-          <w:sz w:val="24"/>
-          <w:szCs w:val="24"/>
-        </w:rPr>
-        <w:t xml:space="preserve">’, Towards Data Science. Available at:  </w:t>
-      </w:r>
-      <w:hyperlink r:id="rId31" w:history="1">
+        <w:t xml:space="preserve"> Maklin, C. (2019) ‘K Nearest Neighbor Algorithm In Python’, Towards Data Science. Available at:  </w:t>
+      </w:r>
+      <w:hyperlink r:id="rId29" w:history="1">
         <w:r>
           <w:rPr>
             <w:rStyle w:val="Hyperlink"/>
@@ -4049,41 +4459,9 @@
           <w:sz w:val="24"/>
           <w:szCs w:val="24"/>
         </w:rPr>
-        <w:t xml:space="preserve"> Zoltan, C. (2018) ‘</w:t>
-      </w:r>
-      <w:r>
-        <w:rPr>
-          <w:rFonts w:cstheme="minorHAnsi"/>
-          <w:sz w:val="24"/>
-          <w:szCs w:val="24"/>
-        </w:rPr>
-        <w:t>KNN in Python</w:t>
-      </w:r>
-      <w:r>
-        <w:rPr>
-          <w:rFonts w:cstheme="minorHAnsi"/>
-          <w:sz w:val="24"/>
-          <w:szCs w:val="24"/>
-        </w:rPr>
-        <w:t xml:space="preserve">’. </w:t>
-      </w:r>
-      <w:r>
-        <w:rPr>
-          <w:rFonts w:cstheme="minorHAnsi"/>
-          <w:sz w:val="24"/>
-          <w:szCs w:val="24"/>
-        </w:rPr>
-        <w:t>Towards Data Science. Available at:</w:t>
-      </w:r>
-      <w:r>
-        <w:rPr>
-          <w:rFonts w:cstheme="minorHAnsi"/>
-          <w:sz w:val="24"/>
-          <w:szCs w:val="24"/>
-        </w:rPr>
-        <w:t xml:space="preserve"> </w:t>
-      </w:r>
-      <w:hyperlink r:id="rId32" w:history="1">
+        <w:t xml:space="preserve"> Zoltan, C. (2018) ‘KNN in Python’. Towards Data Science. Available at: </w:t>
+      </w:r>
+      <w:hyperlink r:id="rId30" w:history="1">
         <w:r>
           <w:rPr>
             <w:rStyle w:val="Hyperlink"/>
@@ -4145,6 +4523,7 @@
           <w:sz w:val="24"/>
           <w:szCs w:val="24"/>
         </w:rPr>
+        <w:lastRenderedPageBreak/>
         <w:t>[7]</w:t>
       </w:r>
       <w:r>
@@ -4153,57 +4532,9 @@
           <w:sz w:val="24"/>
           <w:szCs w:val="24"/>
         </w:rPr>
-        <w:t xml:space="preserve"> S</w:t>
-      </w:r>
-      <w:r>
-        <w:rPr>
-          <w:rFonts w:cstheme="minorHAnsi"/>
-          <w:sz w:val="24"/>
-          <w:szCs w:val="24"/>
-        </w:rPr>
-        <w:t>rikanth</w:t>
-      </w:r>
-      <w:r>
-        <w:rPr>
-          <w:rFonts w:cstheme="minorHAnsi"/>
-          <w:sz w:val="24"/>
-          <w:szCs w:val="24"/>
-        </w:rPr>
-        <w:t>, P. (2014) ‘</w:t>
-      </w:r>
-      <w:r>
-        <w:rPr>
-          <w:rFonts w:cstheme="minorHAnsi"/>
-          <w:sz w:val="24"/>
-          <w:szCs w:val="24"/>
-        </w:rPr>
-        <w:t>Naive Bayes or K-NN for classification?</w:t>
-      </w:r>
-      <w:r>
-        <w:rPr>
-          <w:rFonts w:cstheme="minorHAnsi"/>
-          <w:sz w:val="24"/>
-          <w:szCs w:val="24"/>
-        </w:rPr>
-        <w:t xml:space="preserve">’, Medium. </w:t>
-      </w:r>
-      <w:r>
-        <w:rPr>
-          <w:rFonts w:cstheme="minorHAnsi"/>
-          <w:sz w:val="24"/>
-          <w:szCs w:val="24"/>
-        </w:rPr>
-        <w:t>Available at:</w:t>
-      </w:r>
-      <w:r>
-        <w:rPr>
-          <w:rFonts w:cstheme="minorHAnsi"/>
-          <w:sz w:val="24"/>
-          <w:szCs w:val="24"/>
-        </w:rPr>
-        <w:t xml:space="preserve"> </w:t>
-      </w:r>
-      <w:hyperlink r:id="rId33" w:history="1">
+        <w:t xml:space="preserve"> Srikanth, P. (2014) ‘Naive Bayes or K-NN for classification?’, Medium. Available at: </w:t>
+      </w:r>
+      <w:hyperlink r:id="rId31" w:history="1">
         <w:r>
           <w:rPr>
             <w:rStyle w:val="Hyperlink"/>
@@ -4212,27 +4543,7 @@
             <w:sz w:val="24"/>
             <w:szCs w:val="24"/>
           </w:rPr>
-          <w:t>https://medium.com/data</w:t>
-        </w:r>
-        <w:r>
-          <w:rPr>
-            <w:rStyle w:val="Hyperlink"/>
-            <w:rFonts w:cstheme="minorHAnsi"/>
-            <w:color w:val="auto"/>
-            <w:sz w:val="24"/>
-            <w:szCs w:val="24"/>
-          </w:rPr>
-          <w:t>-</w:t>
-        </w:r>
-        <w:r>
-          <w:rPr>
-            <w:rStyle w:val="Hyperlink"/>
-            <w:rFonts w:cstheme="minorHAnsi"/>
-            <w:color w:val="auto"/>
-            <w:sz w:val="24"/>
-            <w:szCs w:val="24"/>
-          </w:rPr>
-          <w:t>science-analytics/naive-bayes-or-k-nn-for-classification-60a4d92e7bab</w:t>
+          <w:t>https://medium.com/data-science-analytics/naive-bayes-or-k-nn-for-classification-60a4d92e7bab</w:t>
         </w:r>
       </w:hyperlink>
       <w:r>
@@ -4277,43 +4588,9 @@
           <w:sz w:val="24"/>
           <w:szCs w:val="24"/>
         </w:rPr>
-        <w:t xml:space="preserve"> ‘</w:t>
-      </w:r>
-      <w:r>
-        <w:rPr>
-          <w:rFonts w:cstheme="minorHAnsi"/>
-          <w:sz w:val="24"/>
-          <w:szCs w:val="24"/>
-        </w:rPr>
-        <w:t xml:space="preserve">K-Nearest </w:t>
-      </w:r>
-      <w:proofErr w:type="spellStart"/>
-      <w:r>
-        <w:rPr>
-          <w:rFonts w:cstheme="minorHAnsi"/>
-          <w:sz w:val="24"/>
-          <w:szCs w:val="24"/>
-        </w:rPr>
-        <w:t>Neighbor</w:t>
-      </w:r>
-      <w:proofErr w:type="spellEnd"/>
-      <w:r>
-        <w:rPr>
-          <w:rFonts w:cstheme="minorHAnsi"/>
-          <w:sz w:val="24"/>
-          <w:szCs w:val="24"/>
-        </w:rPr>
-        <w:t>(KNN) Algorithm for Machine Learning</w:t>
-      </w:r>
-      <w:r>
-        <w:rPr>
-          <w:rFonts w:cstheme="minorHAnsi"/>
-          <w:sz w:val="24"/>
-          <w:szCs w:val="24"/>
-        </w:rPr>
-        <w:t xml:space="preserve">’ (2020), Java T Point. Available at: </w:t>
-      </w:r>
-      <w:hyperlink r:id="rId34" w:history="1">
+        <w:t xml:space="preserve"> ‘K-Nearest Neighbor(KNN) Algorithm for Machine Learning’ (2020), Java T Point. Available at: </w:t>
+      </w:r>
+      <w:hyperlink r:id="rId32" w:history="1">
         <w:r>
           <w:rPr>
             <w:rStyle w:val="Hyperlink"/>
@@ -4359,7 +4636,7 @@
         </w:rPr>
         <w:t xml:space="preserve"> Kaushik, A. (2020) ‘Introduction to ML’, Dublin Business School. Available at: </w:t>
       </w:r>
-      <w:hyperlink r:id="rId35" w:history="1">
+      <w:hyperlink r:id="rId33" w:history="1">
         <w:r>
           <w:rPr>
             <w:rStyle w:val="Hyperlink"/>
@@ -4405,7 +4682,7 @@
         </w:rPr>
         <w:t xml:space="preserve">, T. (2020) ‘Data Mining: Supervised Learning Classification – Ensemble Models - Regression - Deep Learning’, Dublin Business School. Available at: </w:t>
       </w:r>
-      <w:hyperlink r:id="rId36" w:history="1">
+      <w:hyperlink r:id="rId34" w:history="1">
         <w:r>
           <w:rPr>
             <w:rStyle w:val="Hyperlink"/>
@@ -4437,7 +4714,7 @@
         </w:rPr>
         <w:t xml:space="preserve">[11] Hickey, W. (2014) ‘The Dollar-And-Cents Case Against Hollywood’s Exclusion of Women’, FiveThirtyEight. Available at: </w:t>
       </w:r>
-      <w:hyperlink r:id="rId37" w:history="1">
+      <w:hyperlink r:id="rId35" w:history="1">
         <w:r>
           <w:rPr>
             <w:rStyle w:val="Hyperlink"/>
@@ -4447,7 +4724,29 @@
             <w:szCs w:val="24"/>
             <w:shd w:val="clear" w:color="auto" w:fill="FFFFFF"/>
           </w:rPr>
-          <w:t>https://fivethirtyeight.com/features/the-dollar-and-cents-case-against-hollywoods-exclusion-of-women/</w:t>
+          <w:t>https:/</w:t>
+        </w:r>
+        <w:r>
+          <w:rPr>
+            <w:rStyle w:val="Hyperlink"/>
+            <w:rFonts w:cstheme="minorHAnsi"/>
+            <w:color w:val="auto"/>
+            <w:sz w:val="24"/>
+            <w:szCs w:val="24"/>
+            <w:shd w:val="clear" w:color="auto" w:fill="FFFFFF"/>
+          </w:rPr>
+          <w:t>/</w:t>
+        </w:r>
+        <w:r>
+          <w:rPr>
+            <w:rStyle w:val="Hyperlink"/>
+            <w:rFonts w:cstheme="minorHAnsi"/>
+            <w:color w:val="auto"/>
+            <w:sz w:val="24"/>
+            <w:szCs w:val="24"/>
+            <w:shd w:val="clear" w:color="auto" w:fill="FFFFFF"/>
+          </w:rPr>
+          <w:t>fivethirtyeight.com/features/the-dollar-and-cents-case-against-hollywoods-exclusion-of-women/</w:t>
         </w:r>
       </w:hyperlink>
       <w:r>
@@ -4504,7 +4803,6 @@
           <w:sz w:val="24"/>
           <w:szCs w:val="24"/>
         </w:rPr>
-        <w:lastRenderedPageBreak/>
         <w:t>[</w:t>
       </w:r>
       <w:r>
@@ -4521,43 +4819,7 @@
           <w:sz w:val="24"/>
           <w:szCs w:val="24"/>
         </w:rPr>
-        <w:t xml:space="preserve">] </w:t>
-      </w:r>
-      <w:proofErr w:type="spellStart"/>
-      <w:r>
-        <w:rPr>
-          <w:rFonts w:cstheme="minorHAnsi"/>
-          <w:sz w:val="24"/>
-          <w:szCs w:val="24"/>
-        </w:rPr>
-        <w:t>Sublett</w:t>
-      </w:r>
-      <w:proofErr w:type="spellEnd"/>
-      <w:r>
-        <w:rPr>
-          <w:rFonts w:cstheme="minorHAnsi"/>
-          <w:sz w:val="24"/>
-          <w:szCs w:val="24"/>
-        </w:rPr>
-        <w:t xml:space="preserve">, D. (2019) ‘Data Science </w:t>
-      </w:r>
-      <w:proofErr w:type="spellStart"/>
-      <w:r>
-        <w:rPr>
-          <w:rFonts w:cstheme="minorHAnsi"/>
-          <w:sz w:val="24"/>
-          <w:szCs w:val="24"/>
-        </w:rPr>
-        <w:t>Modeling</w:t>
-      </w:r>
-      <w:proofErr w:type="spellEnd"/>
-      <w:r>
-        <w:rPr>
-          <w:rFonts w:cstheme="minorHAnsi"/>
-          <w:sz w:val="24"/>
-          <w:szCs w:val="24"/>
-        </w:rPr>
-        <w:t>: How to Use Linear Regression with Python’,</w:t>
+        <w:t>] Sublett, D. (2019) ‘Data Science Modeling: How to Use Linear Regression with Python’,</w:t>
       </w:r>
       <w:r>
         <w:rPr>
@@ -4575,7 +4837,7 @@
         </w:rPr>
         <w:t xml:space="preserve">Available at: </w:t>
       </w:r>
-      <w:hyperlink r:id="rId38" w:history="1">
+      <w:hyperlink r:id="rId36" w:history="1">
         <w:r>
           <w:rPr>
             <w:rStyle w:val="Hyperlink"/>
@@ -4656,7 +4918,7 @@
         </w:rPr>
         <w:t xml:space="preserve">] Pierre, S. (2019) ‘Predicting Missing Values with Python’, Towards Data Science. Available at: </w:t>
       </w:r>
-      <w:hyperlink r:id="rId39" w:history="1">
+      <w:hyperlink r:id="rId37" w:history="1">
         <w:r>
           <w:rPr>
             <w:rStyle w:val="Hyperlink"/>
@@ -4726,7 +4988,7 @@
         </w:rPr>
         <w:t xml:space="preserve">] Moreno, A. (2019) ‘Simple and multiple linear regression with Python’, Towards Data Science. Available at: </w:t>
       </w:r>
-      <w:hyperlink r:id="rId40" w:history="1">
+      <w:hyperlink r:id="rId38" w:history="1">
         <w:r>
           <w:rPr>
             <w:rStyle w:val="Hyperlink"/>
@@ -4780,7 +5042,7 @@
         </w:rPr>
         <w:t xml:space="preserve">] ‘Multivariate Linear Regression in Python with scikit-learn Library’ (2020), Finance Train. Available at: </w:t>
       </w:r>
-      <w:hyperlink r:id="rId41" w:history="1">
+      <w:hyperlink r:id="rId39" w:history="1">
         <w:r>
           <w:rPr>
             <w:rStyle w:val="Hyperlink"/>
@@ -4852,7 +5114,7 @@
           <w:szCs w:val="24"/>
         </w:rPr>
       </w:pPr>
-      <w:hyperlink r:id="rId42" w:history="1">
+      <w:hyperlink r:id="rId40" w:history="1">
         <w:r>
           <w:rPr>
             <w:rStyle w:val="Hyperlink"/>
@@ -4914,7 +5176,7 @@
         </w:rPr>
         <w:t xml:space="preserve">] ‘Simple Linear Regression in Machine Learning’ (2020), Java T Point. Available at: </w:t>
       </w:r>
-      <w:hyperlink r:id="rId43" w:history="1">
+      <w:hyperlink r:id="rId41" w:history="1">
         <w:r>
           <w:rPr>
             <w:rStyle w:val="Hyperlink"/>
@@ -4950,15 +5212,7 @@
           <w:sz w:val="24"/>
           <w:szCs w:val="24"/>
         </w:rPr>
-        <w:t>[</w:t>
-      </w:r>
-      <w:r>
-        <w:rPr>
-          <w:rFonts w:cstheme="minorHAnsi"/>
-          <w:sz w:val="24"/>
-          <w:szCs w:val="24"/>
-        </w:rPr>
-        <w:t>1</w:t>
+        <w:t>[1</w:t>
       </w:r>
       <w:r>
         <w:rPr>
@@ -4976,7 +5230,7 @@
         </w:rPr>
         <w:t xml:space="preserve">] Loukas, J. (2020) ‘Is your model overfitting? Or maybe underfitting? An example using a neural network’, Towards Data Science. Available at: </w:t>
       </w:r>
-      <w:hyperlink r:id="rId44" w:history="1">
+      <w:hyperlink r:id="rId42" w:history="1">
         <w:r>
           <w:rPr>
             <w:rStyle w:val="Hyperlink"/>
@@ -5065,43 +5319,9 @@
           <w:sz w:val="24"/>
           <w:szCs w:val="24"/>
         </w:rPr>
-        <w:t xml:space="preserve"> </w:t>
-      </w:r>
-      <w:proofErr w:type="spellStart"/>
-      <w:r>
-        <w:rPr>
-          <w:rFonts w:cstheme="minorHAnsi"/>
-          <w:sz w:val="24"/>
-          <w:szCs w:val="24"/>
-        </w:rPr>
-        <w:t>Subrahmanya</w:t>
-      </w:r>
-      <w:proofErr w:type="spellEnd"/>
-      <w:r>
-        <w:rPr>
-          <w:rFonts w:cstheme="minorHAnsi"/>
-          <w:sz w:val="24"/>
-          <w:szCs w:val="24"/>
-        </w:rPr>
-        <w:t>, S. (2018), ‘</w:t>
-      </w:r>
-      <w:r>
-        <w:rPr>
-          <w:rFonts w:cstheme="minorHAnsi"/>
-          <w:sz w:val="24"/>
-          <w:szCs w:val="24"/>
-        </w:rPr>
-        <w:t>Missing Data Imputation using Regression</w:t>
-      </w:r>
-      <w:r>
-        <w:rPr>
-          <w:rFonts w:cstheme="minorHAnsi"/>
-          <w:sz w:val="24"/>
-          <w:szCs w:val="24"/>
-        </w:rPr>
-        <w:t xml:space="preserve">’, Kaggle. Available at: </w:t>
-      </w:r>
-      <w:hyperlink r:id="rId45" w:history="1">
+        <w:t xml:space="preserve"> Subrahmanya, S. (2018), ‘Missing Data Imputation using Regression’, Kaggle. Available at: </w:t>
+      </w:r>
+      <w:hyperlink r:id="rId43" w:history="1">
         <w:r>
           <w:rPr>
             <w:rStyle w:val="Hyperlink"/>
@@ -5153,25 +5373,9 @@
           <w:sz w:val="24"/>
           <w:szCs w:val="24"/>
         </w:rPr>
-        <w:t>] Pierre, S. (2020), ‘</w:t>
-      </w:r>
-      <w:r>
-        <w:rPr>
-          <w:rFonts w:cstheme="minorHAnsi"/>
-          <w:sz w:val="24"/>
-          <w:szCs w:val="24"/>
-        </w:rPr>
-        <w:t>Predicting Missing Values with Python</w:t>
-      </w:r>
-      <w:r>
-        <w:rPr>
-          <w:rFonts w:cstheme="minorHAnsi"/>
-          <w:sz w:val="24"/>
-          <w:szCs w:val="24"/>
-        </w:rPr>
-        <w:t xml:space="preserve">’, Towards Data Science. Available at: </w:t>
-      </w:r>
-      <w:hyperlink r:id="rId46" w:history="1">
+        <w:t xml:space="preserve">] Pierre, S. (2020), ‘Predicting Missing Values with Python’, Towards Data Science. Available at: </w:t>
+      </w:r>
+      <w:hyperlink r:id="rId44" w:history="1">
         <w:r>
           <w:rPr>
             <w:rStyle w:val="Hyperlink"/>
@@ -5228,25 +5432,14 @@
         </w:rPr>
         <w:t xml:space="preserve">] </w:t>
       </w:r>
-      <w:proofErr w:type="spellStart"/>
-      <w:r>
-        <w:rPr>
-          <w:rFonts w:cstheme="minorHAnsi"/>
-          <w:sz w:val="24"/>
-          <w:szCs w:val="24"/>
-          <w:shd w:val="clear" w:color="auto" w:fill="FFFFFF"/>
-        </w:rPr>
-        <w:t>Bilogur</w:t>
-      </w:r>
-      <w:proofErr w:type="spellEnd"/>
-      <w:r>
-        <w:rPr>
-          <w:rFonts w:cstheme="minorHAnsi"/>
-          <w:sz w:val="24"/>
-          <w:szCs w:val="24"/>
-          <w:shd w:val="clear" w:color="auto" w:fill="FFFFFF"/>
-        </w:rPr>
-        <w:t xml:space="preserve">, </w:t>
+      <w:r>
+        <w:rPr>
+          <w:rFonts w:cstheme="minorHAnsi"/>
+          <w:sz w:val="24"/>
+          <w:szCs w:val="24"/>
+          <w:shd w:val="clear" w:color="auto" w:fill="FFFFFF"/>
+        </w:rPr>
+        <w:t xml:space="preserve">Bilogur, </w:t>
       </w:r>
       <w:r>
         <w:rPr>
@@ -5275,25 +5468,14 @@
         </w:rPr>
         <w:t xml:space="preserve"> ‘</w:t>
       </w:r>
-      <w:proofErr w:type="spellStart"/>
-      <w:r>
-        <w:rPr>
-          <w:rFonts w:cstheme="minorHAnsi"/>
-          <w:sz w:val="24"/>
-          <w:szCs w:val="24"/>
-          <w:shd w:val="clear" w:color="auto" w:fill="FFFFFF"/>
-        </w:rPr>
-        <w:t>Missingno</w:t>
-      </w:r>
-      <w:proofErr w:type="spellEnd"/>
-      <w:r>
-        <w:rPr>
-          <w:rFonts w:cstheme="minorHAnsi"/>
-          <w:sz w:val="24"/>
-          <w:szCs w:val="24"/>
-          <w:shd w:val="clear" w:color="auto" w:fill="FFFFFF"/>
-        </w:rPr>
-        <w:t>: a missing data visualization suite</w:t>
+      <w:r>
+        <w:rPr>
+          <w:rFonts w:cstheme="minorHAnsi"/>
+          <w:sz w:val="24"/>
+          <w:szCs w:val="24"/>
+          <w:shd w:val="clear" w:color="auto" w:fill="FFFFFF"/>
+        </w:rPr>
+        <w:t>Missingno: a missing data visualization suite</w:t>
       </w:r>
       <w:r>
         <w:rPr>
@@ -5313,7 +5495,7 @@
         </w:rPr>
         <w:t>. Journal of Open Source Software, 3(22), 547, </w:t>
       </w:r>
-      <w:hyperlink r:id="rId47" w:history="1">
+      <w:hyperlink r:id="rId45" w:history="1">
         <w:r>
           <w:rPr>
             <w:rStyle w:val="Hyperlink"/>
@@ -5351,7 +5533,6 @@
           <w:sz w:val="24"/>
           <w:szCs w:val="24"/>
         </w:rPr>
-        <w:lastRenderedPageBreak/>
         <w:t>[</w:t>
       </w:r>
       <w:r>
@@ -5376,61 +5557,9 @@
           <w:sz w:val="24"/>
           <w:szCs w:val="24"/>
         </w:rPr>
-        <w:t xml:space="preserve">] Brownlee, J. (2020) ‘How to Use </w:t>
-      </w:r>
-      <w:proofErr w:type="spellStart"/>
-      <w:r>
-        <w:rPr>
-          <w:rFonts w:cstheme="minorHAnsi"/>
-          <w:sz w:val="24"/>
-          <w:szCs w:val="24"/>
-        </w:rPr>
-        <w:t>StandardScaler</w:t>
-      </w:r>
-      <w:proofErr w:type="spellEnd"/>
-      <w:r>
-        <w:rPr>
-          <w:rFonts w:cstheme="minorHAnsi"/>
-          <w:sz w:val="24"/>
-          <w:szCs w:val="24"/>
-        </w:rPr>
-        <w:t xml:space="preserve"> and </w:t>
-      </w:r>
-      <w:proofErr w:type="spellStart"/>
-      <w:r>
-        <w:rPr>
-          <w:rFonts w:cstheme="minorHAnsi"/>
-          <w:sz w:val="24"/>
-          <w:szCs w:val="24"/>
-        </w:rPr>
-        <w:t>MinMaxScaler</w:t>
-      </w:r>
-      <w:proofErr w:type="spellEnd"/>
-      <w:r>
-        <w:rPr>
-          <w:rFonts w:cstheme="minorHAnsi"/>
-          <w:sz w:val="24"/>
-          <w:szCs w:val="24"/>
-        </w:rPr>
-        <w:t xml:space="preserve"> Transforms in Python</w:t>
-      </w:r>
-      <w:r>
-        <w:rPr>
-          <w:rFonts w:cstheme="minorHAnsi"/>
-          <w:sz w:val="24"/>
-          <w:szCs w:val="24"/>
-        </w:rPr>
-        <w:t>’</w:t>
-      </w:r>
-      <w:r>
-        <w:rPr>
-          <w:rFonts w:cstheme="minorHAnsi"/>
-          <w:sz w:val="24"/>
-          <w:szCs w:val="24"/>
-        </w:rPr>
-        <w:t xml:space="preserve">, Machine Learning Mastery. Available at: </w:t>
-      </w:r>
-      <w:hyperlink r:id="rId48" w:history="1">
+        <w:t xml:space="preserve">] Brownlee, J. (2020) ‘How to Use StandardScaler and MinMaxScaler Transforms in Python’, Machine Learning Mastery. Available at: </w:t>
+      </w:r>
+      <w:hyperlink r:id="rId46" w:history="1">
         <w:r>
           <w:rPr>
             <w:rStyle w:val="Hyperlink"/>
@@ -5439,55 +5568,84 @@
             <w:sz w:val="24"/>
             <w:szCs w:val="24"/>
           </w:rPr>
-          <w:t>https://machinelearningmastery.c</w:t>
+          <w:t>https://machinelearningmastery.com/standardscaler-and-minmaxscaler-transforms-in-python/</w:t>
         </w:r>
+      </w:hyperlink>
+      <w:r>
+        <w:rPr>
+          <w:rFonts w:cstheme="minorHAnsi"/>
+          <w:sz w:val="24"/>
+          <w:szCs w:val="24"/>
+        </w:rPr>
+        <w:t xml:space="preserve"> (Accessed: 14 Nov 2020)</w:t>
+      </w:r>
+    </w:p>
+    <w:p>
+      <w:pPr>
+        <w:spacing w:after="0" w:line="360" w:lineRule="auto"/>
+        <w:rPr>
+          <w:sz w:val="24"/>
+          <w:szCs w:val="24"/>
+        </w:rPr>
+      </w:pPr>
+      <w:r>
+        <w:rPr>
+          <w:sz w:val="24"/>
+          <w:szCs w:val="24"/>
+        </w:rPr>
+        <w:t>[23]</w:t>
+      </w:r>
+      <w:r>
+        <w:t xml:space="preserve"> </w:t>
+      </w:r>
+      <w:r>
+        <w:rPr>
+          <w:sz w:val="24"/>
+          <w:szCs w:val="24"/>
+        </w:rPr>
+        <w:t>Nelson</w:t>
+      </w:r>
+      <w:r>
+        <w:rPr>
+          <w:sz w:val="24"/>
+          <w:szCs w:val="24"/>
+        </w:rPr>
+        <w:t>, D. (2020) ‘</w:t>
+      </w:r>
+      <w:r>
+        <w:rPr>
+          <w:sz w:val="24"/>
+          <w:szCs w:val="24"/>
+        </w:rPr>
+        <w:t>Multiple Linear Regression with Python</w:t>
+      </w:r>
+      <w:r>
+        <w:rPr>
+          <w:sz w:val="24"/>
+          <w:szCs w:val="24"/>
+        </w:rPr>
+        <w:t xml:space="preserve">’, Stack Abuse. Available at: </w:t>
+      </w:r>
+      <w:hyperlink r:id="rId47" w:history="1">
         <w:r>
           <w:rPr>
             <w:rStyle w:val="Hyperlink"/>
-            <w:rFonts w:cstheme="minorHAnsi"/>
-            <w:color w:val="auto"/>
             <w:sz w:val="24"/>
             <w:szCs w:val="24"/>
           </w:rPr>
-          <w:t>o</w:t>
-        </w:r>
-        <w:r>
-          <w:rPr>
-            <w:rStyle w:val="Hyperlink"/>
-            <w:rFonts w:cstheme="minorHAnsi"/>
-            <w:color w:val="auto"/>
-            <w:sz w:val="24"/>
-            <w:szCs w:val="24"/>
-          </w:rPr>
-          <w:t>m/standardscaler-and-minmaxscaler-transforms-in-python/</w:t>
+          <w:t>https://stackabuse.com/multiple-linear-regression-with-python/</w:t>
         </w:r>
       </w:hyperlink>
       <w:r>
         <w:rPr>
-          <w:rFonts w:cstheme="minorHAnsi"/>
-          <w:sz w:val="24"/>
-          <w:szCs w:val="24"/>
-        </w:rPr>
-        <w:t xml:space="preserve"> (Accessed: 14 Nov 2020)</w:t>
-      </w:r>
-    </w:p>
-    <w:p>
-      <w:pPr>
-        <w:spacing w:after="0" w:line="360" w:lineRule="auto"/>
-        <w:rPr>
-          <w:sz w:val="24"/>
-          <w:szCs w:val="24"/>
-        </w:rPr>
-      </w:pPr>
-    </w:p>
-    <w:p>
-      <w:pPr>
-        <w:spacing w:after="0" w:line="360" w:lineRule="auto"/>
-        <w:rPr>
-          <w:sz w:val="24"/>
-          <w:szCs w:val="24"/>
-        </w:rPr>
-      </w:pPr>
+          <w:sz w:val="24"/>
+          <w:szCs w:val="24"/>
+        </w:rPr>
+        <w:t xml:space="preserve"> </w:t>
+      </w:r>
+      <w:r>
+        <w:t>(Accessed: 15 Nov 2020)</w:t>
+      </w:r>
     </w:p>
     <w:sectPr>
       <w:pgSz w:w="11906" w:h="16838"/>

</xml_diff>